<commit_message>
20190528 新增 iPod touch (第 7 代)
</commit_message>
<xml_diff>
--- a/docs/Apple 设备型号汇总.docx
+++ b/docs/Apple 设备型号汇总.docx
@@ -54,7 +54,17 @@
           <w:sz w:val="32"/>
           <w:szCs w:val="32"/>
         </w:rPr>
-        <w:t>20190417</w:t>
+        <w:t>20190</w:t>
+      </w:r>
+      <w:r>
+        <w:rPr>
+          <w:rStyle w:val="a4"/>
+          <w:rFonts w:ascii="微软雅黑" w:eastAsia="微软雅黑" w:hAnsi="微软雅黑" w:cs="微软雅黑"/>
+          <w:color w:val="333333"/>
+          <w:sz w:val="32"/>
+          <w:szCs w:val="32"/>
+        </w:rPr>
+        <w:t>528</w:t>
       </w:r>
     </w:p>
     <w:bookmarkEnd w:id="0"/>
@@ -149,21 +159,7 @@
             <w:rStyle w:val="a9"/>
             <w:rFonts w:asciiTheme="minorEastAsia" w:hAnsiTheme="minorEastAsia"/>
           </w:rPr>
-          <w:t>https://github.com/KHwang9883/MobileModels/blob/master/brands/</w:t>
-        </w:r>
-        <w:r>
-          <w:rPr>
-            <w:rStyle w:val="a9"/>
-            <w:rFonts w:asciiTheme="minorEastAsia" w:hAnsiTheme="minorEastAsia"/>
-          </w:rPr>
-          <w:t>apple</w:t>
-        </w:r>
-        <w:r>
-          <w:rPr>
-            <w:rStyle w:val="a9"/>
-            <w:rFonts w:asciiTheme="minorEastAsia" w:hAnsiTheme="minorEastAsia"/>
-          </w:rPr>
-          <w:t>.md</w:t>
+          <w:t>https://github.com/KHwang9883/MobileModels/blob/master/brands/apple.md</w:t>
         </w:r>
       </w:hyperlink>
     </w:p>
@@ -202,16 +198,7 @@
             <w:rStyle w:val="a9"/>
             <w:rFonts w:asciiTheme="minorEastAsia" w:hAnsiTheme="minorEastAsia"/>
           </w:rPr>
-          <w:t>https://github.com/KHwa</w:t>
-        </w:r>
-        <w:bookmarkStart w:id="1" w:name="_GoBack"/>
-        <w:bookmarkEnd w:id="1"/>
-        <w:r>
-          <w:rPr>
-            <w:rStyle w:val="a9"/>
-            <w:rFonts w:asciiTheme="minorEastAsia" w:hAnsiTheme="minorEastAsia"/>
-          </w:rPr>
-          <w:t>ng9883/MobileModels/blob/master/CHANGELOG.md</w:t>
+          <w:t>https://github.com/KHwang9883/MobileModels/blob/master/CHANGELOG.md</w:t>
         </w:r>
       </w:hyperlink>
     </w:p>
@@ -228,6 +215,7 @@
       <w:r>
         <w:rPr>
           <w:rFonts w:asciiTheme="minorEastAsia" w:hAnsiTheme="minorEastAsia" w:cs="宋体"/>
+          <w:noProof/>
           <w:color w:val="333333"/>
         </w:rPr>
         <w:drawing>
@@ -325,7 +313,7 @@
         <w:spacing w:before="100" w:after="100"/>
         <w:rPr>
           <w:rStyle w:val="a4"/>
-          <w:rFonts w:asciiTheme="minorEastAsia" w:hAnsiTheme="minorEastAsia" w:cs="宋体" w:hint="eastAsia"/>
+          <w:rFonts w:asciiTheme="minorEastAsia" w:hAnsiTheme="minorEastAsia" w:cs="宋体"/>
           <w:b w:val="0"/>
           <w:color w:val="333333"/>
         </w:rPr>
@@ -9719,6 +9707,8 @@
         </w:rPr>
         <w:t>A1421: iPod touch (第 5 代)</w:t>
       </w:r>
+      <w:bookmarkStart w:id="1" w:name="_GoBack"/>
+      <w:bookmarkEnd w:id="1"/>
     </w:p>
     <w:p>
       <w:pPr>
@@ -9817,9 +9807,7 @@
         <w:spacing w:before="100" w:beforeAutospacing="1" w:after="100" w:afterAutospacing="1"/>
         <w:jc w:val="left"/>
         <w:rPr>
-          <w:rFonts w:asciiTheme="minorEastAsia" w:hAnsiTheme="minorEastAsia" w:cs="微软雅黑"/>
-          <w:b/>
-          <w:bCs/>
+          <w:rFonts w:asciiTheme="minorEastAsia" w:hAnsiTheme="minorEastAsia" w:cs="微软雅黑" w:hint="eastAsia"/>
           <w:sz w:val="24"/>
         </w:rPr>
       </w:pPr>
@@ -9829,6 +9817,46 @@
           <w:sz w:val="24"/>
         </w:rPr>
         <w:t>A1574: iPod touch (第 6 代)</w:t>
+      </w:r>
+    </w:p>
+    <w:p>
+      <w:pPr>
+        <w:spacing w:before="100" w:beforeAutospacing="1" w:after="100" w:afterAutospacing="1"/>
+        <w:jc w:val="left"/>
+        <w:rPr>
+          <w:rFonts w:asciiTheme="minorEastAsia" w:hAnsiTheme="minorEastAsia" w:cs="微软雅黑" w:hint="eastAsia"/>
+          <w:b/>
+          <w:bCs/>
+          <w:sz w:val="24"/>
+        </w:rPr>
+      </w:pPr>
+      <w:r>
+        <w:rPr>
+          <w:rFonts w:asciiTheme="minorEastAsia" w:hAnsiTheme="minorEastAsia" w:cs="微软雅黑" w:hint="eastAsia"/>
+          <w:b/>
+          <w:bCs/>
+          <w:sz w:val="24"/>
+        </w:rPr>
+        <w:t>iPod touch (第 7 代) (iPod9,1):</w:t>
+      </w:r>
+    </w:p>
+    <w:p>
+      <w:pPr>
+        <w:spacing w:before="100" w:beforeAutospacing="1" w:after="100" w:afterAutospacing="1"/>
+        <w:jc w:val="left"/>
+        <w:rPr>
+          <w:rFonts w:asciiTheme="minorEastAsia" w:hAnsiTheme="minorEastAsia" w:cs="微软雅黑" w:hint="eastAsia"/>
+          <w:bCs/>
+          <w:sz w:val="24"/>
+        </w:rPr>
+      </w:pPr>
+      <w:r>
+        <w:rPr>
+          <w:rFonts w:asciiTheme="minorEastAsia" w:hAnsiTheme="minorEastAsia" w:cs="微软雅黑" w:hint="eastAsia"/>
+          <w:bCs/>
+          <w:sz w:val="24"/>
+        </w:rPr>
+        <w:t>A2178: iPod touch (第 7 代)</w:t>
       </w:r>
     </w:p>
     <w:p>
@@ -10104,6 +10132,7 @@
           <w:rFonts w:asciiTheme="minorEastAsia" w:hAnsiTheme="minorEastAsia" w:cs="微软雅黑" w:hint="eastAsia"/>
           <w:sz w:val="24"/>
         </w:rPr>
+        <w:lastRenderedPageBreak/>
         <w:t>A1349: iPhone 4 (CDMA)</w:t>
       </w:r>
     </w:p>
@@ -10178,38 +10207,919 @@
           <w:rFonts w:asciiTheme="minorEastAsia" w:hAnsiTheme="minorEastAsia" w:cs="微软雅黑" w:hint="eastAsia"/>
           <w:sz w:val="24"/>
         </w:rPr>
+        <w:t>A1428: iPhone 5</w:t>
+      </w:r>
+    </w:p>
+    <w:p>
+      <w:pPr>
+        <w:spacing w:before="100" w:beforeAutospacing="1" w:after="100" w:afterAutospacing="1"/>
+        <w:jc w:val="left"/>
+        <w:rPr>
+          <w:rFonts w:asciiTheme="minorEastAsia" w:hAnsiTheme="minorEastAsia" w:cs="微软雅黑"/>
+          <w:b/>
+          <w:bCs/>
+          <w:sz w:val="24"/>
+        </w:rPr>
+      </w:pPr>
+      <w:r>
+        <w:rPr>
+          <w:rFonts w:asciiTheme="minorEastAsia" w:hAnsiTheme="minorEastAsia" w:cs="微软雅黑" w:hint="eastAsia"/>
+          <w:b/>
+          <w:bCs/>
+          <w:sz w:val="24"/>
+        </w:rPr>
+        <w:t>iPhone 5s</w:t>
+      </w:r>
+      <w:r>
+        <w:rPr>
+          <w:rFonts w:asciiTheme="minorEastAsia" w:hAnsiTheme="minorEastAsia" w:cs="微软雅黑"/>
+          <w:b/>
+          <w:bCs/>
+          <w:sz w:val="24"/>
+        </w:rPr>
+        <w:t xml:space="preserve"> (iPhone6,1)</w:t>
+      </w:r>
+      <w:r>
+        <w:rPr>
+          <w:rFonts w:asciiTheme="minorEastAsia" w:hAnsiTheme="minorEastAsia" w:cs="微软雅黑" w:hint="eastAsia"/>
+          <w:b/>
+          <w:bCs/>
+          <w:sz w:val="24"/>
+        </w:rPr>
+        <w:t>:</w:t>
+      </w:r>
+    </w:p>
+    <w:p>
+      <w:pPr>
+        <w:spacing w:before="100" w:beforeAutospacing="1" w:after="100" w:afterAutospacing="1"/>
+        <w:jc w:val="left"/>
+        <w:rPr>
+          <w:rFonts w:asciiTheme="minorEastAsia" w:hAnsiTheme="minorEastAsia" w:cs="微软雅黑"/>
+          <w:sz w:val="24"/>
+        </w:rPr>
+      </w:pPr>
+      <w:r>
+        <w:rPr>
+          <w:rFonts w:asciiTheme="minorEastAsia" w:hAnsiTheme="minorEastAsia" w:cs="微软雅黑" w:hint="eastAsia"/>
+          <w:sz w:val="24"/>
+        </w:rPr>
+        <w:t>A1453</w:t>
+      </w:r>
+      <w:r>
+        <w:rPr>
+          <w:rFonts w:asciiTheme="minorEastAsia" w:hAnsiTheme="minorEastAsia" w:cs="微软雅黑"/>
+          <w:sz w:val="24"/>
+        </w:rPr>
+        <w:t>: iPhone 5s (CDMA)</w:t>
+      </w:r>
+    </w:p>
+    <w:p>
+      <w:pPr>
+        <w:spacing w:before="100" w:beforeAutospacing="1" w:after="100" w:afterAutospacing="1"/>
+        <w:jc w:val="left"/>
+        <w:rPr>
+          <w:rFonts w:asciiTheme="minorEastAsia" w:hAnsiTheme="minorEastAsia" w:cs="微软雅黑"/>
+          <w:sz w:val="24"/>
+        </w:rPr>
+      </w:pPr>
+      <w:r>
+        <w:rPr>
+          <w:rFonts w:asciiTheme="minorEastAsia" w:hAnsiTheme="minorEastAsia" w:cs="微软雅黑" w:hint="eastAsia"/>
+          <w:b/>
+          <w:bCs/>
+          <w:sz w:val="24"/>
+        </w:rPr>
+        <w:t>iPhone 5s</w:t>
+      </w:r>
+      <w:r>
+        <w:rPr>
+          <w:rFonts w:asciiTheme="minorEastAsia" w:hAnsiTheme="minorEastAsia" w:cs="微软雅黑" w:hint="eastAsia"/>
+          <w:b/>
+          <w:bCs/>
+          <w:sz w:val="24"/>
+        </w:rPr>
+        <w:t xml:space="preserve"> </w:t>
+      </w:r>
+      <w:r>
+        <w:rPr>
+          <w:rFonts w:asciiTheme="minorEastAsia" w:hAnsiTheme="minorEastAsia" w:cs="微软雅黑"/>
+          <w:b/>
+          <w:bCs/>
+          <w:sz w:val="24"/>
+        </w:rPr>
+        <w:t>(iPhone6,</w:t>
+      </w:r>
+      <w:r>
+        <w:rPr>
+          <w:rFonts w:asciiTheme="minorEastAsia" w:hAnsiTheme="minorEastAsia" w:cs="微软雅黑"/>
+          <w:b/>
+          <w:bCs/>
+          <w:sz w:val="24"/>
+        </w:rPr>
+        <w:t>2</w:t>
+      </w:r>
+      <w:r>
+        <w:rPr>
+          <w:rFonts w:asciiTheme="minorEastAsia" w:hAnsiTheme="minorEastAsia" w:cs="微软雅黑"/>
+          <w:b/>
+          <w:bCs/>
+          <w:sz w:val="24"/>
+        </w:rPr>
+        <w:t>)</w:t>
+      </w:r>
+      <w:r>
+        <w:rPr>
+          <w:rFonts w:asciiTheme="minorEastAsia" w:hAnsiTheme="minorEastAsia" w:cs="微软雅黑" w:hint="eastAsia"/>
+          <w:b/>
+          <w:bCs/>
+          <w:sz w:val="24"/>
+        </w:rPr>
+        <w:t>:</w:t>
+      </w:r>
+    </w:p>
+    <w:p>
+      <w:pPr>
+        <w:spacing w:before="100" w:beforeAutospacing="1" w:after="100" w:afterAutospacing="1"/>
+        <w:jc w:val="left"/>
+        <w:rPr>
+          <w:rFonts w:asciiTheme="minorEastAsia" w:hAnsiTheme="minorEastAsia" w:cs="微软雅黑"/>
+          <w:sz w:val="24"/>
+        </w:rPr>
+      </w:pPr>
+      <w:r>
+        <w:rPr>
+          <w:rFonts w:asciiTheme="minorEastAsia" w:hAnsiTheme="minorEastAsia" w:cs="微软雅黑" w:hint="eastAsia"/>
+          <w:sz w:val="24"/>
+        </w:rPr>
+        <w:t>A1457: iPhone 5s</w:t>
+      </w:r>
+      <w:r>
+        <w:rPr>
+          <w:rFonts w:asciiTheme="minorEastAsia" w:hAnsiTheme="minorEastAsia" w:cs="微软雅黑"/>
+          <w:sz w:val="24"/>
+        </w:rPr>
+        <w:t xml:space="preserve"> (GSM)</w:t>
+      </w:r>
+    </w:p>
+    <w:p>
+      <w:pPr>
+        <w:spacing w:before="100" w:beforeAutospacing="1" w:after="100" w:afterAutospacing="1"/>
+        <w:jc w:val="left"/>
+        <w:rPr>
+          <w:rFonts w:asciiTheme="minorEastAsia" w:hAnsiTheme="minorEastAsia" w:cs="微软雅黑"/>
+          <w:b/>
+          <w:bCs/>
+          <w:sz w:val="24"/>
+        </w:rPr>
+      </w:pPr>
+      <w:r>
+        <w:rPr>
+          <w:rFonts w:asciiTheme="minorEastAsia" w:hAnsiTheme="minorEastAsia" w:cs="微软雅黑" w:hint="eastAsia"/>
+          <w:b/>
+          <w:bCs/>
+          <w:sz w:val="24"/>
+        </w:rPr>
+        <w:t>iPhone 5c</w:t>
+      </w:r>
+      <w:r>
+        <w:rPr>
+          <w:rFonts w:asciiTheme="minorEastAsia" w:hAnsiTheme="minorEastAsia" w:cs="微软雅黑"/>
+          <w:b/>
+          <w:bCs/>
+          <w:sz w:val="24"/>
+        </w:rPr>
+        <w:t xml:space="preserve"> </w:t>
+      </w:r>
+      <w:r>
+        <w:rPr>
+          <w:rFonts w:asciiTheme="minorEastAsia" w:hAnsiTheme="minorEastAsia" w:cs="微软雅黑"/>
+          <w:b/>
+          <w:bCs/>
+          <w:sz w:val="24"/>
+        </w:rPr>
+        <w:t>(iPhone5,3)</w:t>
+      </w:r>
+      <w:r>
+        <w:rPr>
+          <w:rFonts w:asciiTheme="minorEastAsia" w:hAnsiTheme="minorEastAsia" w:cs="微软雅黑" w:hint="eastAsia"/>
+          <w:b/>
+          <w:bCs/>
+          <w:sz w:val="24"/>
+        </w:rPr>
+        <w:t>:</w:t>
+      </w:r>
+    </w:p>
+    <w:p>
+      <w:pPr>
+        <w:spacing w:before="100" w:beforeAutospacing="1" w:after="100" w:afterAutospacing="1"/>
+        <w:jc w:val="left"/>
+        <w:rPr>
+          <w:rFonts w:asciiTheme="minorEastAsia" w:hAnsiTheme="minorEastAsia" w:cs="微软雅黑"/>
+          <w:sz w:val="24"/>
+        </w:rPr>
+      </w:pPr>
+      <w:r>
+        <w:rPr>
+          <w:rFonts w:asciiTheme="minorEastAsia" w:hAnsiTheme="minorEastAsia" w:cs="微软雅黑" w:hint="eastAsia"/>
+          <w:sz w:val="24"/>
+        </w:rPr>
+        <w:t>A1456</w:t>
+      </w:r>
+      <w:r>
+        <w:rPr>
+          <w:rFonts w:asciiTheme="minorEastAsia" w:hAnsiTheme="minorEastAsia" w:cs="微软雅黑" w:hint="eastAsia"/>
+          <w:sz w:val="24"/>
+        </w:rPr>
+        <w:t>:</w:t>
+      </w:r>
+      <w:r>
+        <w:rPr>
+          <w:rFonts w:asciiTheme="minorEastAsia" w:hAnsiTheme="minorEastAsia" w:cs="微软雅黑"/>
+          <w:sz w:val="24"/>
+        </w:rPr>
+        <w:t xml:space="preserve"> iPhone 5c (CDMA)</w:t>
+      </w:r>
+    </w:p>
+    <w:p>
+      <w:pPr>
+        <w:spacing w:before="100" w:beforeAutospacing="1" w:after="100" w:afterAutospacing="1"/>
+        <w:jc w:val="left"/>
+        <w:rPr>
+          <w:rFonts w:asciiTheme="minorEastAsia" w:hAnsiTheme="minorEastAsia" w:cs="微软雅黑"/>
+          <w:b/>
+          <w:bCs/>
+          <w:sz w:val="24"/>
+        </w:rPr>
+      </w:pPr>
+      <w:r>
+        <w:rPr>
+          <w:rFonts w:asciiTheme="minorEastAsia" w:hAnsiTheme="minorEastAsia" w:cs="微软雅黑" w:hint="eastAsia"/>
+          <w:b/>
+          <w:bCs/>
+          <w:sz w:val="24"/>
+        </w:rPr>
+        <w:t>iPhone 5c</w:t>
+      </w:r>
+      <w:r>
+        <w:rPr>
+          <w:rFonts w:asciiTheme="minorEastAsia" w:hAnsiTheme="minorEastAsia" w:cs="微软雅黑"/>
+          <w:b/>
+          <w:bCs/>
+          <w:sz w:val="24"/>
+        </w:rPr>
+        <w:t xml:space="preserve"> </w:t>
+      </w:r>
+      <w:r>
+        <w:rPr>
+          <w:rFonts w:asciiTheme="minorEastAsia" w:hAnsiTheme="minorEastAsia" w:cs="微软雅黑"/>
+          <w:b/>
+          <w:bCs/>
+          <w:sz w:val="24"/>
+        </w:rPr>
+        <w:t>(iPhone5,</w:t>
+      </w:r>
+      <w:r>
+        <w:rPr>
+          <w:rFonts w:asciiTheme="minorEastAsia" w:hAnsiTheme="minorEastAsia" w:cs="微软雅黑"/>
+          <w:b/>
+          <w:bCs/>
+          <w:sz w:val="24"/>
+        </w:rPr>
+        <w:t>4</w:t>
+      </w:r>
+      <w:r>
+        <w:rPr>
+          <w:rFonts w:asciiTheme="minorEastAsia" w:hAnsiTheme="minorEastAsia" w:cs="微软雅黑"/>
+          <w:b/>
+          <w:bCs/>
+          <w:sz w:val="24"/>
+        </w:rPr>
+        <w:t>)</w:t>
+      </w:r>
+      <w:r>
+        <w:rPr>
+          <w:rFonts w:asciiTheme="minorEastAsia" w:hAnsiTheme="minorEastAsia" w:cs="微软雅黑" w:hint="eastAsia"/>
+          <w:b/>
+          <w:bCs/>
+          <w:sz w:val="24"/>
+        </w:rPr>
+        <w:t>:</w:t>
+      </w:r>
+    </w:p>
+    <w:p>
+      <w:pPr>
+        <w:spacing w:before="100" w:beforeAutospacing="1" w:after="100" w:afterAutospacing="1"/>
+        <w:jc w:val="left"/>
+        <w:rPr>
+          <w:rFonts w:asciiTheme="minorEastAsia" w:hAnsiTheme="minorEastAsia" w:cs="微软雅黑"/>
+          <w:sz w:val="24"/>
+        </w:rPr>
+      </w:pPr>
+      <w:r>
+        <w:rPr>
+          <w:rFonts w:asciiTheme="minorEastAsia" w:hAnsiTheme="minorEastAsia" w:cs="微软雅黑" w:hint="eastAsia"/>
+          <w:sz w:val="24"/>
+        </w:rPr>
+        <w:t>A1507: iPhone 5c</w:t>
+      </w:r>
+      <w:r>
+        <w:rPr>
+          <w:rFonts w:asciiTheme="minorEastAsia" w:hAnsiTheme="minorEastAsia" w:cs="微软雅黑"/>
+          <w:sz w:val="24"/>
+        </w:rPr>
+        <w:t xml:space="preserve"> (GSM)</w:t>
+      </w:r>
+    </w:p>
+    <w:p>
+      <w:pPr>
+        <w:spacing w:before="100" w:beforeAutospacing="1" w:after="100" w:afterAutospacing="1"/>
+        <w:jc w:val="left"/>
+        <w:rPr>
+          <w:rFonts w:asciiTheme="minorEastAsia" w:hAnsiTheme="minorEastAsia" w:cs="微软雅黑"/>
+          <w:b/>
+          <w:bCs/>
+          <w:sz w:val="24"/>
+        </w:rPr>
+      </w:pPr>
+      <w:r>
+        <w:rPr>
+          <w:rFonts w:asciiTheme="minorEastAsia" w:hAnsiTheme="minorEastAsia" w:cs="微软雅黑" w:hint="eastAsia"/>
+          <w:b/>
+          <w:bCs/>
+          <w:sz w:val="24"/>
+        </w:rPr>
+        <w:t>iPhone 6</w:t>
+      </w:r>
+      <w:r>
+        <w:rPr>
+          <w:rFonts w:asciiTheme="minorEastAsia" w:hAnsiTheme="minorEastAsia" w:cs="微软雅黑"/>
+          <w:b/>
+          <w:bCs/>
+          <w:sz w:val="24"/>
+        </w:rPr>
+        <w:t xml:space="preserve"> (</w:t>
+      </w:r>
+      <w:r>
+        <w:rPr>
+          <w:rFonts w:asciiTheme="minorEastAsia" w:hAnsiTheme="minorEastAsia" w:cs="微软雅黑"/>
+          <w:b/>
+          <w:bCs/>
+          <w:sz w:val="24"/>
+        </w:rPr>
+        <w:t>iPhone7,2</w:t>
+      </w:r>
+      <w:r>
+        <w:rPr>
+          <w:rFonts w:asciiTheme="minorEastAsia" w:hAnsiTheme="minorEastAsia" w:cs="微软雅黑"/>
+          <w:b/>
+          <w:bCs/>
+          <w:sz w:val="24"/>
+        </w:rPr>
+        <w:t>)</w:t>
+      </w:r>
+      <w:r>
+        <w:rPr>
+          <w:rFonts w:asciiTheme="minorEastAsia" w:hAnsiTheme="minorEastAsia" w:cs="微软雅黑" w:hint="eastAsia"/>
+          <w:b/>
+          <w:bCs/>
+          <w:sz w:val="24"/>
+        </w:rPr>
+        <w:t>:</w:t>
+      </w:r>
+    </w:p>
+    <w:p>
+      <w:pPr>
+        <w:spacing w:before="100" w:beforeAutospacing="1" w:after="100" w:afterAutospacing="1"/>
+        <w:jc w:val="left"/>
+        <w:rPr>
+          <w:rFonts w:asciiTheme="minorEastAsia" w:hAnsiTheme="minorEastAsia" w:cs="微软雅黑"/>
+          <w:sz w:val="24"/>
+        </w:rPr>
+      </w:pPr>
+      <w:r>
+        <w:rPr>
+          <w:rFonts w:asciiTheme="minorEastAsia" w:hAnsiTheme="minorEastAsia" w:cs="微软雅黑" w:hint="eastAsia"/>
+          <w:sz w:val="24"/>
+        </w:rPr>
+        <w:t>A1549: iPhone 6</w:t>
+      </w:r>
+    </w:p>
+    <w:p>
+      <w:pPr>
+        <w:spacing w:before="100" w:beforeAutospacing="1" w:after="100" w:afterAutospacing="1"/>
+        <w:jc w:val="left"/>
+        <w:rPr>
+          <w:rFonts w:asciiTheme="minorEastAsia" w:hAnsiTheme="minorEastAsia" w:cs="微软雅黑"/>
+          <w:b/>
+          <w:bCs/>
+          <w:sz w:val="24"/>
+        </w:rPr>
+      </w:pPr>
+      <w:r>
+        <w:rPr>
+          <w:rFonts w:asciiTheme="minorEastAsia" w:hAnsiTheme="minorEastAsia" w:cs="微软雅黑" w:hint="eastAsia"/>
+          <w:b/>
+          <w:bCs/>
+          <w:sz w:val="24"/>
+        </w:rPr>
+        <w:t>iPhone 6 Plus</w:t>
+      </w:r>
+      <w:r>
+        <w:rPr>
+          <w:rFonts w:asciiTheme="minorEastAsia" w:hAnsiTheme="minorEastAsia" w:cs="微软雅黑"/>
+          <w:b/>
+          <w:bCs/>
+          <w:sz w:val="24"/>
+        </w:rPr>
+        <w:t xml:space="preserve"> (iPhone7,1)</w:t>
+      </w:r>
+      <w:r>
+        <w:rPr>
+          <w:rFonts w:asciiTheme="minorEastAsia" w:hAnsiTheme="minorEastAsia" w:cs="微软雅黑" w:hint="eastAsia"/>
+          <w:b/>
+          <w:bCs/>
+          <w:sz w:val="24"/>
+        </w:rPr>
+        <w:t>:</w:t>
+      </w:r>
+    </w:p>
+    <w:p>
+      <w:pPr>
+        <w:spacing w:before="100" w:beforeAutospacing="1" w:after="100" w:afterAutospacing="1"/>
+        <w:jc w:val="left"/>
+        <w:rPr>
+          <w:rFonts w:asciiTheme="minorEastAsia" w:hAnsiTheme="minorEastAsia" w:cs="微软雅黑"/>
+          <w:sz w:val="24"/>
+        </w:rPr>
+      </w:pPr>
+      <w:r>
+        <w:rPr>
+          <w:rFonts w:asciiTheme="minorEastAsia" w:hAnsiTheme="minorEastAsia" w:cs="微软雅黑" w:hint="eastAsia"/>
+          <w:sz w:val="24"/>
+        </w:rPr>
+        <w:t>A1522: iPhone 6 Plus</w:t>
+      </w:r>
+    </w:p>
+    <w:p>
+      <w:pPr>
+        <w:spacing w:before="100" w:beforeAutospacing="1" w:after="100" w:afterAutospacing="1"/>
+        <w:jc w:val="left"/>
+        <w:rPr>
+          <w:rFonts w:asciiTheme="minorEastAsia" w:hAnsiTheme="minorEastAsia" w:cs="微软雅黑"/>
+          <w:b/>
+          <w:bCs/>
+          <w:sz w:val="24"/>
+        </w:rPr>
+      </w:pPr>
+      <w:r>
+        <w:rPr>
+          <w:rFonts w:asciiTheme="minorEastAsia" w:hAnsiTheme="minorEastAsia" w:cs="微软雅黑" w:hint="eastAsia"/>
+          <w:b/>
+          <w:bCs/>
+          <w:sz w:val="24"/>
+        </w:rPr>
+        <w:t>iPhone 6s</w:t>
+      </w:r>
+      <w:r>
+        <w:rPr>
+          <w:rFonts w:asciiTheme="minorEastAsia" w:hAnsiTheme="minorEastAsia" w:cs="微软雅黑"/>
+          <w:b/>
+          <w:bCs/>
+          <w:sz w:val="24"/>
+        </w:rPr>
+        <w:t xml:space="preserve"> (</w:t>
+      </w:r>
+      <w:r>
+        <w:rPr>
+          <w:rFonts w:asciiTheme="minorEastAsia" w:hAnsiTheme="minorEastAsia" w:cs="微软雅黑"/>
+          <w:b/>
+          <w:bCs/>
+          <w:sz w:val="24"/>
+        </w:rPr>
+        <w:t>iPhone8,1</w:t>
+      </w:r>
+      <w:r>
+        <w:rPr>
+          <w:rFonts w:asciiTheme="minorEastAsia" w:hAnsiTheme="minorEastAsia" w:cs="微软雅黑"/>
+          <w:b/>
+          <w:bCs/>
+          <w:sz w:val="24"/>
+        </w:rPr>
+        <w:t>)</w:t>
+      </w:r>
+      <w:r>
+        <w:rPr>
+          <w:rFonts w:asciiTheme="minorEastAsia" w:hAnsiTheme="minorEastAsia" w:cs="微软雅黑" w:hint="eastAsia"/>
+          <w:b/>
+          <w:bCs/>
+          <w:sz w:val="24"/>
+        </w:rPr>
+        <w:t>:</w:t>
+      </w:r>
+    </w:p>
+    <w:p>
+      <w:pPr>
+        <w:spacing w:before="100" w:beforeAutospacing="1" w:after="100" w:afterAutospacing="1"/>
+        <w:jc w:val="left"/>
+        <w:rPr>
+          <w:rFonts w:asciiTheme="minorEastAsia" w:hAnsiTheme="minorEastAsia" w:cs="微软雅黑"/>
+          <w:sz w:val="24"/>
+        </w:rPr>
+      </w:pPr>
+      <w:r>
+        <w:rPr>
+          <w:rFonts w:asciiTheme="minorEastAsia" w:hAnsiTheme="minorEastAsia" w:cs="微软雅黑" w:hint="eastAsia"/>
+          <w:sz w:val="24"/>
+        </w:rPr>
+        <w:t>A1633, A1688: iPhone 6s</w:t>
+      </w:r>
+    </w:p>
+    <w:p>
+      <w:pPr>
+        <w:spacing w:before="100" w:beforeAutospacing="1" w:after="100" w:afterAutospacing="1"/>
+        <w:jc w:val="left"/>
+        <w:rPr>
+          <w:rFonts w:asciiTheme="minorEastAsia" w:hAnsiTheme="minorEastAsia" w:cs="微软雅黑"/>
+          <w:b/>
+          <w:bCs/>
+          <w:sz w:val="24"/>
+        </w:rPr>
+      </w:pPr>
+      <w:r>
+        <w:rPr>
+          <w:rFonts w:asciiTheme="minorEastAsia" w:hAnsiTheme="minorEastAsia" w:cs="微软雅黑" w:hint="eastAsia"/>
+          <w:b/>
+          <w:bCs/>
+          <w:sz w:val="24"/>
+        </w:rPr>
+        <w:t>iPhone 6s Plus</w:t>
+      </w:r>
+      <w:r>
+        <w:rPr>
+          <w:rFonts w:asciiTheme="minorEastAsia" w:hAnsiTheme="minorEastAsia" w:cs="微软雅黑"/>
+          <w:b/>
+          <w:bCs/>
+          <w:sz w:val="24"/>
+        </w:rPr>
+        <w:t xml:space="preserve"> (</w:t>
+      </w:r>
+      <w:r>
+        <w:rPr>
+          <w:rFonts w:asciiTheme="minorEastAsia" w:hAnsiTheme="minorEastAsia" w:cs="微软雅黑" w:hint="eastAsia"/>
+          <w:b/>
+          <w:bCs/>
+          <w:sz w:val="24"/>
+        </w:rPr>
+        <w:t>iPhone</w:t>
+      </w:r>
+      <w:r>
+        <w:rPr>
+          <w:rFonts w:asciiTheme="minorEastAsia" w:hAnsiTheme="minorEastAsia" w:cs="微软雅黑"/>
+          <w:b/>
+          <w:bCs/>
+          <w:sz w:val="24"/>
+        </w:rPr>
+        <w:t>8</w:t>
+      </w:r>
+      <w:r>
+        <w:rPr>
+          <w:rFonts w:asciiTheme="minorEastAsia" w:hAnsiTheme="minorEastAsia" w:cs="微软雅黑" w:hint="eastAsia"/>
+          <w:b/>
+          <w:bCs/>
+          <w:sz w:val="24"/>
+        </w:rPr>
+        <w:t>,</w:t>
+      </w:r>
+      <w:r>
+        <w:rPr>
+          <w:rFonts w:asciiTheme="minorEastAsia" w:hAnsiTheme="minorEastAsia" w:cs="微软雅黑"/>
+          <w:b/>
+          <w:bCs/>
+          <w:sz w:val="24"/>
+        </w:rPr>
+        <w:t>2</w:t>
+      </w:r>
+      <w:r>
+        <w:rPr>
+          <w:rFonts w:asciiTheme="minorEastAsia" w:hAnsiTheme="minorEastAsia" w:cs="微软雅黑" w:hint="eastAsia"/>
+          <w:b/>
+          <w:bCs/>
+          <w:sz w:val="24"/>
+        </w:rPr>
+        <w:t>)</w:t>
+      </w:r>
+      <w:r>
+        <w:rPr>
+          <w:rFonts w:asciiTheme="minorEastAsia" w:hAnsiTheme="minorEastAsia" w:cs="微软雅黑" w:hint="eastAsia"/>
+          <w:b/>
+          <w:bCs/>
+          <w:sz w:val="24"/>
+        </w:rPr>
+        <w:t>:</w:t>
+      </w:r>
+    </w:p>
+    <w:p>
+      <w:pPr>
+        <w:spacing w:before="100" w:beforeAutospacing="1" w:after="100" w:afterAutospacing="1"/>
+        <w:jc w:val="left"/>
+        <w:rPr>
+          <w:rFonts w:asciiTheme="minorEastAsia" w:hAnsiTheme="minorEastAsia" w:cs="微软雅黑"/>
+          <w:sz w:val="24"/>
+        </w:rPr>
+      </w:pPr>
+      <w:r>
+        <w:rPr>
+          <w:rFonts w:asciiTheme="minorEastAsia" w:hAnsiTheme="minorEastAsia" w:cs="微软雅黑" w:hint="eastAsia"/>
+          <w:sz w:val="24"/>
+        </w:rPr>
+        <w:t>A1634, A1687: iPhone 6s Plus</w:t>
+      </w:r>
+    </w:p>
+    <w:p>
+      <w:pPr>
+        <w:spacing w:before="100" w:beforeAutospacing="1" w:after="100" w:afterAutospacing="1"/>
+        <w:jc w:val="left"/>
+        <w:rPr>
+          <w:rFonts w:asciiTheme="minorEastAsia" w:hAnsiTheme="minorEastAsia" w:cs="微软雅黑"/>
+          <w:b/>
+          <w:bCs/>
+          <w:sz w:val="24"/>
+        </w:rPr>
+      </w:pPr>
+      <w:r>
+        <w:rPr>
+          <w:rFonts w:asciiTheme="minorEastAsia" w:hAnsiTheme="minorEastAsia" w:cs="微软雅黑" w:hint="eastAsia"/>
+          <w:b/>
+          <w:bCs/>
+          <w:sz w:val="24"/>
+        </w:rPr>
+        <w:t>iPhone SE</w:t>
+      </w:r>
+      <w:r>
+        <w:rPr>
+          <w:rFonts w:asciiTheme="minorEastAsia" w:hAnsiTheme="minorEastAsia" w:cs="微软雅黑"/>
+          <w:b/>
+          <w:bCs/>
+          <w:sz w:val="24"/>
+        </w:rPr>
+        <w:t xml:space="preserve"> </w:t>
+      </w:r>
+      <w:r>
+        <w:rPr>
+          <w:rFonts w:asciiTheme="minorEastAsia" w:hAnsiTheme="minorEastAsia" w:cs="微软雅黑" w:hint="eastAsia"/>
+          <w:b/>
+          <w:bCs/>
+          <w:sz w:val="24"/>
+        </w:rPr>
+        <w:t>(</w:t>
+      </w:r>
+      <w:r>
+        <w:rPr>
+          <w:rFonts w:asciiTheme="minorEastAsia" w:hAnsiTheme="minorEastAsia" w:cs="微软雅黑"/>
+          <w:b/>
+          <w:bCs/>
+          <w:sz w:val="24"/>
+        </w:rPr>
+        <w:t>iPhone8,4</w:t>
+      </w:r>
+      <w:r>
+        <w:rPr>
+          <w:rFonts w:asciiTheme="minorEastAsia" w:hAnsiTheme="minorEastAsia" w:cs="微软雅黑"/>
+          <w:b/>
+          <w:bCs/>
+          <w:sz w:val="24"/>
+        </w:rPr>
+        <w:t>)</w:t>
+      </w:r>
+      <w:r>
+        <w:rPr>
+          <w:rFonts w:asciiTheme="minorEastAsia" w:hAnsiTheme="minorEastAsia" w:cs="微软雅黑" w:hint="eastAsia"/>
+          <w:b/>
+          <w:bCs/>
+          <w:sz w:val="24"/>
+        </w:rPr>
+        <w:t>:</w:t>
+      </w:r>
+    </w:p>
+    <w:p>
+      <w:pPr>
+        <w:spacing w:before="100" w:beforeAutospacing="1" w:after="100" w:afterAutospacing="1"/>
+        <w:jc w:val="left"/>
+        <w:rPr>
+          <w:rFonts w:asciiTheme="minorEastAsia" w:hAnsiTheme="minorEastAsia" w:cs="微软雅黑"/>
+          <w:sz w:val="24"/>
+        </w:rPr>
+      </w:pPr>
+      <w:r>
+        <w:rPr>
+          <w:rFonts w:asciiTheme="minorEastAsia" w:hAnsiTheme="minorEastAsia" w:cs="微软雅黑" w:hint="eastAsia"/>
+          <w:sz w:val="24"/>
+        </w:rPr>
+        <w:t>A1662: iPhone SE</w:t>
+      </w:r>
+    </w:p>
+    <w:p>
+      <w:pPr>
+        <w:spacing w:before="100" w:beforeAutospacing="1" w:after="100" w:afterAutospacing="1"/>
+        <w:jc w:val="left"/>
+        <w:rPr>
+          <w:rFonts w:asciiTheme="minorEastAsia" w:hAnsiTheme="minorEastAsia" w:cs="微软雅黑"/>
+          <w:b/>
+          <w:bCs/>
+          <w:sz w:val="24"/>
+        </w:rPr>
+      </w:pPr>
+      <w:r>
+        <w:rPr>
+          <w:rFonts w:asciiTheme="minorEastAsia" w:hAnsiTheme="minorEastAsia" w:cs="微软雅黑" w:hint="eastAsia"/>
+          <w:b/>
+          <w:bCs/>
+          <w:sz w:val="24"/>
+        </w:rPr>
+        <w:t>iPhone</w:t>
+      </w:r>
+      <w:r>
+        <w:rPr>
+          <w:rFonts w:asciiTheme="minorEastAsia" w:hAnsiTheme="minorEastAsia" w:cs="微软雅黑"/>
+          <w:b/>
+          <w:bCs/>
+          <w:sz w:val="24"/>
+        </w:rPr>
+        <w:t xml:space="preserve"> </w:t>
+      </w:r>
+      <w:r>
+        <w:rPr>
+          <w:rFonts w:asciiTheme="minorEastAsia" w:hAnsiTheme="minorEastAsia" w:cs="微软雅黑" w:hint="eastAsia"/>
+          <w:b/>
+          <w:bCs/>
+          <w:sz w:val="24"/>
+        </w:rPr>
+        <w:t>7</w:t>
+      </w:r>
+      <w:r>
+        <w:rPr>
+          <w:rFonts w:asciiTheme="minorEastAsia" w:hAnsiTheme="minorEastAsia" w:cs="微软雅黑"/>
+          <w:b/>
+          <w:bCs/>
+          <w:sz w:val="24"/>
+        </w:rPr>
+        <w:t xml:space="preserve"> </w:t>
+      </w:r>
+      <w:r>
+        <w:rPr>
+          <w:rFonts w:asciiTheme="minorEastAsia" w:hAnsiTheme="minorEastAsia" w:cs="微软雅黑" w:hint="eastAsia"/>
+          <w:b/>
+          <w:bCs/>
+          <w:sz w:val="24"/>
+        </w:rPr>
+        <w:t>(</w:t>
+      </w:r>
+      <w:r>
+        <w:rPr>
+          <w:rFonts w:asciiTheme="minorEastAsia" w:hAnsiTheme="minorEastAsia" w:cs="微软雅黑"/>
+          <w:b/>
+          <w:bCs/>
+          <w:sz w:val="24"/>
+        </w:rPr>
+        <w:t>iPhone9,1)</w:t>
+      </w:r>
+      <w:r>
+        <w:rPr>
+          <w:rFonts w:asciiTheme="minorEastAsia" w:hAnsiTheme="minorEastAsia" w:cs="微软雅黑" w:hint="eastAsia"/>
+          <w:b/>
+          <w:bCs/>
+          <w:sz w:val="24"/>
+        </w:rPr>
+        <w:t>:</w:t>
+      </w:r>
+    </w:p>
+    <w:p>
+      <w:pPr>
+        <w:spacing w:before="100" w:beforeAutospacing="1" w:after="100" w:afterAutospacing="1"/>
+        <w:jc w:val="left"/>
+        <w:rPr>
+          <w:rFonts w:asciiTheme="minorEastAsia" w:hAnsiTheme="minorEastAsia" w:cs="微软雅黑"/>
+          <w:sz w:val="24"/>
+        </w:rPr>
+      </w:pPr>
+      <w:r>
+        <w:rPr>
+          <w:rFonts w:asciiTheme="minorEastAsia" w:hAnsiTheme="minorEastAsia" w:cs="微软雅黑" w:hint="eastAsia"/>
+          <w:sz w:val="24"/>
+        </w:rPr>
+        <w:t>A1779: iPhone 7 (日本)</w:t>
+      </w:r>
+    </w:p>
+    <w:p>
+      <w:pPr>
+        <w:spacing w:before="100" w:beforeAutospacing="1" w:after="100" w:afterAutospacing="1"/>
+        <w:jc w:val="left"/>
+        <w:rPr>
+          <w:rFonts w:asciiTheme="minorEastAsia" w:hAnsiTheme="minorEastAsia" w:cs="微软雅黑"/>
+          <w:b/>
+          <w:bCs/>
+          <w:sz w:val="24"/>
+        </w:rPr>
+      </w:pPr>
+      <w:r>
+        <w:rPr>
+          <w:rFonts w:asciiTheme="minorEastAsia" w:hAnsiTheme="minorEastAsia" w:cs="微软雅黑" w:hint="eastAsia"/>
+          <w:b/>
+          <w:bCs/>
+          <w:sz w:val="24"/>
+        </w:rPr>
+        <w:t>iPhone 7</w:t>
+      </w:r>
+      <w:r>
+        <w:rPr>
+          <w:rFonts w:asciiTheme="minorEastAsia" w:hAnsiTheme="minorEastAsia" w:cs="微软雅黑"/>
+          <w:b/>
+          <w:bCs/>
+          <w:sz w:val="24"/>
+        </w:rPr>
+        <w:t xml:space="preserve"> (iPhone9,3)</w:t>
+      </w:r>
+      <w:r>
+        <w:rPr>
+          <w:rFonts w:asciiTheme="minorEastAsia" w:hAnsiTheme="minorEastAsia" w:cs="微软雅黑" w:hint="eastAsia"/>
+          <w:b/>
+          <w:bCs/>
+          <w:sz w:val="24"/>
+        </w:rPr>
+        <w:t>:</w:t>
+      </w:r>
+    </w:p>
+    <w:p>
+      <w:pPr>
+        <w:spacing w:before="100" w:beforeAutospacing="1" w:after="100" w:afterAutospacing="1"/>
+        <w:jc w:val="left"/>
+        <w:rPr>
+          <w:rFonts w:asciiTheme="minorEastAsia" w:hAnsiTheme="minorEastAsia" w:cs="微软雅黑"/>
+          <w:sz w:val="24"/>
+        </w:rPr>
+      </w:pPr>
+      <w:r>
+        <w:rPr>
+          <w:rFonts w:asciiTheme="minorEastAsia" w:hAnsiTheme="minorEastAsia" w:cs="微软雅黑" w:hint="eastAsia"/>
+          <w:sz w:val="24"/>
+        </w:rPr>
         <w:lastRenderedPageBreak/>
-        <w:t>A1428: iPhone 5</w:t>
-      </w:r>
-    </w:p>
-    <w:p>
-      <w:pPr>
-        <w:spacing w:before="100" w:beforeAutospacing="1" w:after="100" w:afterAutospacing="1"/>
-        <w:jc w:val="left"/>
-        <w:rPr>
-          <w:rFonts w:asciiTheme="minorEastAsia" w:hAnsiTheme="minorEastAsia" w:cs="微软雅黑"/>
-          <w:b/>
-          <w:bCs/>
-          <w:sz w:val="24"/>
-        </w:rPr>
-      </w:pPr>
-      <w:r>
-        <w:rPr>
-          <w:rFonts w:asciiTheme="minorEastAsia" w:hAnsiTheme="minorEastAsia" w:cs="微软雅黑" w:hint="eastAsia"/>
-          <w:b/>
-          <w:bCs/>
-          <w:sz w:val="24"/>
-        </w:rPr>
-        <w:t>iPhone 5s</w:t>
-      </w:r>
-      <w:r>
-        <w:rPr>
-          <w:rFonts w:asciiTheme="minorEastAsia" w:hAnsiTheme="minorEastAsia" w:cs="微软雅黑"/>
-          <w:b/>
-          <w:bCs/>
-          <w:sz w:val="24"/>
-        </w:rPr>
-        <w:t xml:space="preserve"> (iPhone6,1)</w:t>
+        <w:t>A1778: iPhone 7</w:t>
+      </w:r>
+      <w:r>
+        <w:rPr>
+          <w:rFonts w:asciiTheme="minorEastAsia" w:hAnsiTheme="minorEastAsia" w:cs="微软雅黑"/>
+          <w:sz w:val="24"/>
+        </w:rPr>
+        <w:t xml:space="preserve"> (GSM)</w:t>
+      </w:r>
+    </w:p>
+    <w:p>
+      <w:pPr>
+        <w:spacing w:before="100" w:beforeAutospacing="1" w:after="100" w:afterAutospacing="1"/>
+        <w:jc w:val="left"/>
+        <w:rPr>
+          <w:rFonts w:asciiTheme="minorEastAsia" w:hAnsiTheme="minorEastAsia" w:cs="微软雅黑"/>
+          <w:b/>
+          <w:bCs/>
+          <w:sz w:val="24"/>
+        </w:rPr>
+      </w:pPr>
+      <w:r>
+        <w:rPr>
+          <w:rFonts w:asciiTheme="minorEastAsia" w:hAnsiTheme="minorEastAsia" w:cs="微软雅黑" w:hint="eastAsia"/>
+          <w:b/>
+          <w:bCs/>
+          <w:sz w:val="24"/>
+        </w:rPr>
+        <w:t>iPhone 7 Plus</w:t>
+      </w:r>
+      <w:r>
+        <w:rPr>
+          <w:rFonts w:asciiTheme="minorEastAsia" w:hAnsiTheme="minorEastAsia" w:cs="微软雅黑"/>
+          <w:b/>
+          <w:bCs/>
+          <w:sz w:val="24"/>
+        </w:rPr>
+        <w:t xml:space="preserve"> </w:t>
+      </w:r>
+      <w:r>
+        <w:rPr>
+          <w:rFonts w:asciiTheme="minorEastAsia" w:hAnsiTheme="minorEastAsia" w:cs="微软雅黑" w:hint="eastAsia"/>
+          <w:b/>
+          <w:bCs/>
+          <w:sz w:val="24"/>
+        </w:rPr>
+        <w:t>(</w:t>
+      </w:r>
+      <w:r>
+        <w:rPr>
+          <w:rFonts w:asciiTheme="minorEastAsia" w:hAnsiTheme="minorEastAsia" w:cs="微软雅黑"/>
+          <w:b/>
+          <w:bCs/>
+          <w:sz w:val="24"/>
+        </w:rPr>
+        <w:t>iPhone9,2)</w:t>
       </w:r>
       <w:r>
         <w:rPr>
@@ -10235,37 +11145,32 @@
           <w:rFonts w:asciiTheme="minorEastAsia" w:hAnsiTheme="minorEastAsia" w:cs="微软雅黑" w:hint="eastAsia"/>
           <w:sz w:val="24"/>
         </w:rPr>
-        <w:t>A1453</w:t>
-      </w:r>
-      <w:r>
-        <w:rPr>
-          <w:rFonts w:asciiTheme="minorEastAsia" w:hAnsiTheme="minorEastAsia" w:cs="微软雅黑"/>
-          <w:sz w:val="24"/>
-        </w:rPr>
-        <w:t>: iPhone 5s (CDMA)</w:t>
-      </w:r>
-    </w:p>
-    <w:p>
-      <w:pPr>
-        <w:spacing w:before="100" w:beforeAutospacing="1" w:after="100" w:afterAutospacing="1"/>
-        <w:jc w:val="left"/>
-        <w:rPr>
-          <w:rFonts w:asciiTheme="minorEastAsia" w:hAnsiTheme="minorEastAsia" w:cs="微软雅黑"/>
-          <w:sz w:val="24"/>
-        </w:rPr>
-      </w:pPr>
-      <w:r>
-        <w:rPr>
-          <w:rFonts w:asciiTheme="minorEastAsia" w:hAnsiTheme="minorEastAsia" w:cs="微软雅黑" w:hint="eastAsia"/>
-          <w:b/>
-          <w:bCs/>
-          <w:sz w:val="24"/>
-        </w:rPr>
-        <w:t>iPhone 5s</w:t>
-      </w:r>
-      <w:r>
-        <w:rPr>
-          <w:rFonts w:asciiTheme="minorEastAsia" w:hAnsiTheme="minorEastAsia" w:cs="微软雅黑" w:hint="eastAsia"/>
+        <w:t>A1785: iPhone 7 Plus (日本)</w:t>
+      </w:r>
+    </w:p>
+    <w:p>
+      <w:pPr>
+        <w:spacing w:before="100" w:beforeAutospacing="1" w:after="100" w:afterAutospacing="1"/>
+        <w:jc w:val="left"/>
+        <w:rPr>
+          <w:rFonts w:asciiTheme="minorEastAsia" w:hAnsiTheme="minorEastAsia" w:cs="微软雅黑"/>
+          <w:b/>
+          <w:bCs/>
+          <w:sz w:val="24"/>
+        </w:rPr>
+      </w:pPr>
+      <w:r>
+        <w:rPr>
+          <w:rFonts w:asciiTheme="minorEastAsia" w:hAnsiTheme="minorEastAsia" w:cs="微软雅黑" w:hint="eastAsia"/>
+          <w:b/>
+          <w:bCs/>
+          <w:sz w:val="24"/>
+        </w:rPr>
+        <w:t>iPhone 7 Plus</w:t>
+      </w:r>
+      <w:r>
+        <w:rPr>
+          <w:rFonts w:asciiTheme="minorEastAsia" w:hAnsiTheme="minorEastAsia" w:cs="微软雅黑"/>
           <w:b/>
           <w:bCs/>
           <w:sz w:val="24"/>
@@ -10274,21 +11179,185 @@
       </w:r>
       <w:r>
         <w:rPr>
-          <w:rFonts w:asciiTheme="minorEastAsia" w:hAnsiTheme="minorEastAsia" w:cs="微软雅黑"/>
-          <w:b/>
-          <w:bCs/>
-          <w:sz w:val="24"/>
-        </w:rPr>
-        <w:t>(iPhone6,</w:t>
-      </w:r>
-      <w:r>
-        <w:rPr>
-          <w:rFonts w:asciiTheme="minorEastAsia" w:hAnsiTheme="minorEastAsia" w:cs="微软雅黑"/>
-          <w:b/>
-          <w:bCs/>
-          <w:sz w:val="24"/>
-        </w:rPr>
-        <w:t>2</w:t>
+          <w:rFonts w:asciiTheme="minorEastAsia" w:hAnsiTheme="minorEastAsia" w:cs="微软雅黑" w:hint="eastAsia"/>
+          <w:b/>
+          <w:bCs/>
+          <w:sz w:val="24"/>
+        </w:rPr>
+        <w:t>(</w:t>
+      </w:r>
+      <w:r>
+        <w:rPr>
+          <w:rFonts w:asciiTheme="minorEastAsia" w:hAnsiTheme="minorEastAsia" w:cs="微软雅黑"/>
+          <w:b/>
+          <w:bCs/>
+          <w:sz w:val="24"/>
+        </w:rPr>
+        <w:t>iPhone9,4)</w:t>
+      </w:r>
+      <w:r>
+        <w:rPr>
+          <w:rFonts w:asciiTheme="minorEastAsia" w:hAnsiTheme="minorEastAsia" w:cs="微软雅黑" w:hint="eastAsia"/>
+          <w:b/>
+          <w:bCs/>
+          <w:sz w:val="24"/>
+        </w:rPr>
+        <w:t>:</w:t>
+      </w:r>
+    </w:p>
+    <w:p>
+      <w:pPr>
+        <w:spacing w:before="100" w:beforeAutospacing="1" w:after="100" w:afterAutospacing="1"/>
+        <w:jc w:val="left"/>
+        <w:rPr>
+          <w:rFonts w:asciiTheme="minorEastAsia" w:hAnsiTheme="minorEastAsia" w:cs="微软雅黑"/>
+          <w:sz w:val="24"/>
+        </w:rPr>
+      </w:pPr>
+      <w:r>
+        <w:rPr>
+          <w:rFonts w:asciiTheme="minorEastAsia" w:hAnsiTheme="minorEastAsia" w:cs="微软雅黑" w:hint="eastAsia"/>
+          <w:sz w:val="24"/>
+        </w:rPr>
+        <w:t>A1784: iPhone 7 Plus</w:t>
+      </w:r>
+      <w:r>
+        <w:rPr>
+          <w:rFonts w:asciiTheme="minorEastAsia" w:hAnsiTheme="minorEastAsia" w:cs="微软雅黑"/>
+          <w:sz w:val="24"/>
+        </w:rPr>
+        <w:t xml:space="preserve"> (GSM)</w:t>
+      </w:r>
+    </w:p>
+    <w:p>
+      <w:pPr>
+        <w:spacing w:before="100" w:beforeAutospacing="1" w:after="100" w:afterAutospacing="1"/>
+        <w:jc w:val="left"/>
+        <w:rPr>
+          <w:rFonts w:asciiTheme="minorEastAsia" w:hAnsiTheme="minorEastAsia" w:cs="微软雅黑"/>
+          <w:b/>
+          <w:bCs/>
+          <w:sz w:val="24"/>
+        </w:rPr>
+      </w:pPr>
+      <w:r>
+        <w:rPr>
+          <w:rFonts w:asciiTheme="minorEastAsia" w:hAnsiTheme="minorEastAsia" w:cs="微软雅黑" w:hint="eastAsia"/>
+          <w:b/>
+          <w:bCs/>
+          <w:sz w:val="24"/>
+        </w:rPr>
+        <w:t>iPhone 8</w:t>
+      </w:r>
+      <w:r>
+        <w:rPr>
+          <w:rFonts w:asciiTheme="minorEastAsia" w:hAnsiTheme="minorEastAsia" w:cs="微软雅黑"/>
+          <w:b/>
+          <w:bCs/>
+          <w:sz w:val="24"/>
+        </w:rPr>
+        <w:t xml:space="preserve"> </w:t>
+      </w:r>
+      <w:r>
+        <w:rPr>
+          <w:rFonts w:asciiTheme="minorEastAsia" w:hAnsiTheme="minorEastAsia" w:cs="微软雅黑" w:hint="eastAsia"/>
+          <w:b/>
+          <w:bCs/>
+          <w:sz w:val="24"/>
+        </w:rPr>
+        <w:t>(</w:t>
+      </w:r>
+      <w:r>
+        <w:rPr>
+          <w:rFonts w:asciiTheme="minorEastAsia" w:hAnsiTheme="minorEastAsia" w:cs="微软雅黑"/>
+          <w:b/>
+          <w:bCs/>
+          <w:sz w:val="24"/>
+        </w:rPr>
+        <w:t>iPhone10,</w:t>
+      </w:r>
+      <w:r>
+        <w:rPr>
+          <w:rFonts w:asciiTheme="minorEastAsia" w:hAnsiTheme="minorEastAsia" w:cs="微软雅黑"/>
+          <w:b/>
+          <w:bCs/>
+          <w:sz w:val="24"/>
+        </w:rPr>
+        <w:t>1)</w:t>
+      </w:r>
+      <w:r>
+        <w:rPr>
+          <w:rFonts w:asciiTheme="minorEastAsia" w:hAnsiTheme="minorEastAsia" w:cs="微软雅黑" w:hint="eastAsia"/>
+          <w:b/>
+          <w:bCs/>
+          <w:sz w:val="24"/>
+        </w:rPr>
+        <w:t>:</w:t>
+      </w:r>
+    </w:p>
+    <w:p>
+      <w:pPr>
+        <w:spacing w:before="100" w:beforeAutospacing="1" w:after="100" w:afterAutospacing="1"/>
+        <w:jc w:val="left"/>
+        <w:rPr>
+          <w:rFonts w:asciiTheme="minorEastAsia" w:hAnsiTheme="minorEastAsia" w:cs="微软雅黑"/>
+          <w:sz w:val="24"/>
+        </w:rPr>
+      </w:pPr>
+      <w:r>
+        <w:rPr>
+          <w:rFonts w:asciiTheme="minorEastAsia" w:hAnsiTheme="minorEastAsia" w:cs="微软雅黑" w:hint="eastAsia"/>
+          <w:sz w:val="24"/>
+        </w:rPr>
+        <w:t>A1906: iPhone 8 (日本)</w:t>
+      </w:r>
+    </w:p>
+    <w:p>
+      <w:pPr>
+        <w:spacing w:before="100" w:beforeAutospacing="1" w:after="100" w:afterAutospacing="1"/>
+        <w:jc w:val="left"/>
+        <w:rPr>
+          <w:rFonts w:asciiTheme="minorEastAsia" w:hAnsiTheme="minorEastAsia" w:cs="微软雅黑"/>
+          <w:b/>
+          <w:bCs/>
+          <w:sz w:val="24"/>
+        </w:rPr>
+      </w:pPr>
+      <w:r>
+        <w:rPr>
+          <w:rFonts w:asciiTheme="minorEastAsia" w:hAnsiTheme="minorEastAsia" w:cs="微软雅黑" w:hint="eastAsia"/>
+          <w:b/>
+          <w:bCs/>
+          <w:sz w:val="24"/>
+        </w:rPr>
+        <w:t>iPhone 8</w:t>
+      </w:r>
+      <w:r>
+        <w:rPr>
+          <w:rFonts w:asciiTheme="minorEastAsia" w:hAnsiTheme="minorEastAsia" w:cs="微软雅黑"/>
+          <w:b/>
+          <w:bCs/>
+          <w:sz w:val="24"/>
+        </w:rPr>
+        <w:t xml:space="preserve"> </w:t>
+      </w:r>
+      <w:r>
+        <w:rPr>
+          <w:rFonts w:asciiTheme="minorEastAsia" w:hAnsiTheme="minorEastAsia" w:cs="微软雅黑" w:hint="eastAsia"/>
+          <w:b/>
+          <w:bCs/>
+          <w:sz w:val="24"/>
+        </w:rPr>
+        <w:t>(</w:t>
+      </w:r>
+      <w:r>
+        <w:rPr>
+          <w:rFonts w:asciiTheme="minorEastAsia" w:hAnsiTheme="minorEastAsia" w:cs="微软雅黑"/>
+          <w:b/>
+          <w:bCs/>
+          <w:sz w:val="24"/>
+        </w:rPr>
+        <w:t>iPhone10,4</w:t>
       </w:r>
       <w:r>
         <w:rPr>
@@ -10323,7 +11392,7 @@
           <w:rFonts w:asciiTheme="minorEastAsia" w:hAnsiTheme="minorEastAsia" w:cs="微软雅黑" w:hint="eastAsia"/>
           <w:sz w:val="24"/>
         </w:rPr>
-        <w:t>A1457: iPhone 5s</w:t>
+        <w:t>A1905: iPhone 8</w:t>
       </w:r>
       <w:r>
         <w:rPr>
@@ -10351,7 +11420,7 @@
           <w:bCs/>
           <w:sz w:val="24"/>
         </w:rPr>
-        <w:t>iPhone 5c</w:t>
+        <w:t>iPhone 8 Plus</w:t>
       </w:r>
       <w:r>
         <w:rPr>
@@ -10364,12 +11433,30 @@
       </w:r>
       <w:r>
         <w:rPr>
-          <w:rFonts w:asciiTheme="minorEastAsia" w:hAnsiTheme="minorEastAsia" w:cs="微软雅黑"/>
-          <w:b/>
-          <w:bCs/>
-          <w:sz w:val="24"/>
-        </w:rPr>
-        <w:t>(iPhone5,3)</w:t>
+          <w:rFonts w:asciiTheme="minorEastAsia" w:hAnsiTheme="minorEastAsia" w:cs="微软雅黑" w:hint="eastAsia"/>
+          <w:b/>
+          <w:bCs/>
+          <w:sz w:val="24"/>
+        </w:rPr>
+        <w:t>(</w:t>
+      </w:r>
+      <w:r>
+        <w:rPr>
+          <w:rFonts w:asciiTheme="minorEastAsia" w:hAnsiTheme="minorEastAsia" w:cs="微软雅黑"/>
+          <w:b/>
+          <w:bCs/>
+          <w:sz w:val="24"/>
+        </w:rPr>
+        <w:t>iPhone10,2</w:t>
+      </w:r>
+      <w:r>
+        <w:rPr>
+          <w:rFonts w:asciiTheme="minorEastAsia" w:hAnsiTheme="minorEastAsia" w:cs="微软雅黑" w:hint="eastAsia"/>
+          <w:b/>
+          <w:bCs/>
+          <w:sz w:val="24"/>
+        </w:rPr>
+        <w:t>)</w:t>
       </w:r>
       <w:r>
         <w:rPr>
@@ -10395,42 +11482,183 @@
           <w:rFonts w:asciiTheme="minorEastAsia" w:hAnsiTheme="minorEastAsia" w:cs="微软雅黑" w:hint="eastAsia"/>
           <w:sz w:val="24"/>
         </w:rPr>
-        <w:t>A1456</w:t>
-      </w:r>
-      <w:r>
-        <w:rPr>
-          <w:rFonts w:asciiTheme="minorEastAsia" w:hAnsiTheme="minorEastAsia" w:cs="微软雅黑" w:hint="eastAsia"/>
+        <w:t>A1898: iPhone 8 Plus (日本)</w:t>
+      </w:r>
+    </w:p>
+    <w:p>
+      <w:pPr>
+        <w:spacing w:before="100" w:beforeAutospacing="1" w:after="100" w:afterAutospacing="1"/>
+        <w:jc w:val="left"/>
+        <w:rPr>
+          <w:rFonts w:asciiTheme="minorEastAsia" w:hAnsiTheme="minorEastAsia" w:cs="微软雅黑"/>
+          <w:b/>
+          <w:bCs/>
+          <w:sz w:val="24"/>
+        </w:rPr>
+      </w:pPr>
+      <w:r>
+        <w:rPr>
+          <w:rFonts w:asciiTheme="minorEastAsia" w:hAnsiTheme="minorEastAsia" w:cs="微软雅黑"/>
+          <w:b/>
+          <w:bCs/>
+          <w:sz w:val="24"/>
+        </w:rPr>
+        <w:t>i</w:t>
+      </w:r>
+      <w:r>
+        <w:rPr>
+          <w:rFonts w:asciiTheme="minorEastAsia" w:hAnsiTheme="minorEastAsia" w:cs="微软雅黑" w:hint="eastAsia"/>
+          <w:b/>
+          <w:bCs/>
+          <w:sz w:val="24"/>
+        </w:rPr>
+        <w:t>Phone 8 Plus</w:t>
+      </w:r>
+      <w:r>
+        <w:rPr>
+          <w:rFonts w:asciiTheme="minorEastAsia" w:hAnsiTheme="minorEastAsia" w:cs="微软雅黑"/>
+          <w:b/>
+          <w:bCs/>
+          <w:sz w:val="24"/>
+        </w:rPr>
+        <w:t xml:space="preserve"> </w:t>
+      </w:r>
+      <w:r>
+        <w:rPr>
+          <w:rFonts w:asciiTheme="minorEastAsia" w:hAnsiTheme="minorEastAsia" w:cs="微软雅黑" w:hint="eastAsia"/>
+          <w:b/>
+          <w:bCs/>
+          <w:sz w:val="24"/>
+        </w:rPr>
+        <w:t>(</w:t>
+      </w:r>
+      <w:r>
+        <w:rPr>
+          <w:rFonts w:asciiTheme="minorEastAsia" w:hAnsiTheme="minorEastAsia" w:cs="微软雅黑"/>
+          <w:b/>
+          <w:bCs/>
+          <w:sz w:val="24"/>
+        </w:rPr>
+        <w:t>iPhone10,5)</w:t>
+      </w:r>
+      <w:r>
+        <w:rPr>
+          <w:rFonts w:asciiTheme="minorEastAsia" w:hAnsiTheme="minorEastAsia" w:cs="微软雅黑" w:hint="eastAsia"/>
+          <w:b/>
+          <w:bCs/>
           <w:sz w:val="24"/>
         </w:rPr>
         <w:t>:</w:t>
       </w:r>
-      <w:r>
-        <w:rPr>
-          <w:rFonts w:asciiTheme="minorEastAsia" w:hAnsiTheme="minorEastAsia" w:cs="微软雅黑"/>
-          <w:sz w:val="24"/>
-        </w:rPr>
-        <w:t xml:space="preserve"> iPhone 5c (CDMA)</w:t>
-      </w:r>
-    </w:p>
-    <w:p>
-      <w:pPr>
-        <w:spacing w:before="100" w:beforeAutospacing="1" w:after="100" w:afterAutospacing="1"/>
-        <w:jc w:val="left"/>
-        <w:rPr>
-          <w:rFonts w:asciiTheme="minorEastAsia" w:hAnsiTheme="minorEastAsia" w:cs="微软雅黑"/>
-          <w:b/>
-          <w:bCs/>
-          <w:sz w:val="24"/>
-        </w:rPr>
-      </w:pPr>
-      <w:r>
-        <w:rPr>
-          <w:rFonts w:asciiTheme="minorEastAsia" w:hAnsiTheme="minorEastAsia" w:cs="微软雅黑" w:hint="eastAsia"/>
-          <w:b/>
-          <w:bCs/>
-          <w:sz w:val="24"/>
-        </w:rPr>
-        <w:t>iPhone 5c</w:t>
+    </w:p>
+    <w:p>
+      <w:pPr>
+        <w:spacing w:before="100" w:beforeAutospacing="1" w:after="100" w:afterAutospacing="1"/>
+        <w:jc w:val="left"/>
+        <w:rPr>
+          <w:rFonts w:asciiTheme="minorEastAsia" w:hAnsiTheme="minorEastAsia" w:cs="微软雅黑"/>
+          <w:sz w:val="24"/>
+        </w:rPr>
+      </w:pPr>
+      <w:r>
+        <w:rPr>
+          <w:rFonts w:asciiTheme="minorEastAsia" w:hAnsiTheme="minorEastAsia" w:cs="微软雅黑" w:hint="eastAsia"/>
+          <w:sz w:val="24"/>
+        </w:rPr>
+        <w:t>A1897: iPhone 8 Plus</w:t>
+      </w:r>
+      <w:r>
+        <w:rPr>
+          <w:rFonts w:asciiTheme="minorEastAsia" w:hAnsiTheme="minorEastAsia" w:cs="微软雅黑"/>
+          <w:sz w:val="24"/>
+        </w:rPr>
+        <w:t xml:space="preserve"> (GSM)</w:t>
+      </w:r>
+    </w:p>
+    <w:p>
+      <w:pPr>
+        <w:spacing w:before="100" w:beforeAutospacing="1" w:after="100" w:afterAutospacing="1"/>
+        <w:jc w:val="left"/>
+        <w:rPr>
+          <w:rFonts w:asciiTheme="minorEastAsia" w:hAnsiTheme="minorEastAsia" w:cs="微软雅黑"/>
+          <w:b/>
+          <w:bCs/>
+          <w:sz w:val="24"/>
+        </w:rPr>
+      </w:pPr>
+      <w:r>
+        <w:rPr>
+          <w:rFonts w:asciiTheme="minorEastAsia" w:hAnsiTheme="minorEastAsia" w:cs="微软雅黑" w:hint="eastAsia"/>
+          <w:b/>
+          <w:bCs/>
+          <w:sz w:val="24"/>
+        </w:rPr>
+        <w:t>iPhone X</w:t>
+      </w:r>
+      <w:r>
+        <w:rPr>
+          <w:rFonts w:asciiTheme="minorEastAsia" w:hAnsiTheme="minorEastAsia" w:cs="微软雅黑"/>
+          <w:b/>
+          <w:bCs/>
+          <w:sz w:val="24"/>
+        </w:rPr>
+        <w:t xml:space="preserve"> (iPhone10,3</w:t>
+      </w:r>
+      <w:r>
+        <w:rPr>
+          <w:rFonts w:asciiTheme="minorEastAsia" w:hAnsiTheme="minorEastAsia" w:cs="微软雅黑" w:hint="eastAsia"/>
+          <w:b/>
+          <w:bCs/>
+          <w:sz w:val="24"/>
+        </w:rPr>
+        <w:t>)</w:t>
+      </w:r>
+      <w:r>
+        <w:rPr>
+          <w:rFonts w:asciiTheme="minorEastAsia" w:hAnsiTheme="minorEastAsia" w:cs="微软雅黑" w:hint="eastAsia"/>
+          <w:b/>
+          <w:bCs/>
+          <w:sz w:val="24"/>
+        </w:rPr>
+        <w:t>:</w:t>
+      </w:r>
+    </w:p>
+    <w:p>
+      <w:pPr>
+        <w:spacing w:before="100" w:beforeAutospacing="1" w:after="100" w:afterAutospacing="1"/>
+        <w:jc w:val="left"/>
+        <w:rPr>
+          <w:rFonts w:asciiTheme="minorEastAsia" w:hAnsiTheme="minorEastAsia" w:cs="微软雅黑"/>
+          <w:sz w:val="24"/>
+        </w:rPr>
+      </w:pPr>
+      <w:r>
+        <w:rPr>
+          <w:rFonts w:asciiTheme="minorEastAsia" w:hAnsiTheme="minorEastAsia" w:cs="微软雅黑" w:hint="eastAsia"/>
+          <w:sz w:val="24"/>
+        </w:rPr>
+        <w:t>A1902: iPhone X (日本)</w:t>
+      </w:r>
+    </w:p>
+    <w:p>
+      <w:pPr>
+        <w:spacing w:before="100" w:beforeAutospacing="1" w:after="100" w:afterAutospacing="1"/>
+        <w:jc w:val="left"/>
+        <w:rPr>
+          <w:rFonts w:asciiTheme="minorEastAsia" w:hAnsiTheme="minorEastAsia" w:cs="微软雅黑"/>
+          <w:b/>
+          <w:bCs/>
+          <w:sz w:val="24"/>
+        </w:rPr>
+      </w:pPr>
+      <w:r>
+        <w:rPr>
+          <w:rFonts w:asciiTheme="minorEastAsia" w:hAnsiTheme="minorEastAsia" w:cs="微软雅黑" w:hint="eastAsia"/>
+          <w:b/>
+          <w:bCs/>
+          <w:sz w:val="24"/>
+        </w:rPr>
+        <w:t>iPhone X</w:t>
       </w:r>
       <w:r>
         <w:rPr>
@@ -10443,21 +11671,102 @@
       </w:r>
       <w:r>
         <w:rPr>
-          <w:rFonts w:asciiTheme="minorEastAsia" w:hAnsiTheme="minorEastAsia" w:cs="微软雅黑"/>
-          <w:b/>
-          <w:bCs/>
-          <w:sz w:val="24"/>
-        </w:rPr>
-        <w:t>(iPhone5,</w:t>
-      </w:r>
-      <w:r>
-        <w:rPr>
-          <w:rFonts w:asciiTheme="minorEastAsia" w:hAnsiTheme="minorEastAsia" w:cs="微软雅黑"/>
-          <w:b/>
-          <w:bCs/>
-          <w:sz w:val="24"/>
-        </w:rPr>
-        <w:t>4</w:t>
+          <w:rFonts w:asciiTheme="minorEastAsia" w:hAnsiTheme="minorEastAsia" w:cs="微软雅黑" w:hint="eastAsia"/>
+          <w:b/>
+          <w:bCs/>
+          <w:sz w:val="24"/>
+        </w:rPr>
+        <w:t>(</w:t>
+      </w:r>
+      <w:r>
+        <w:rPr>
+          <w:rFonts w:asciiTheme="minorEastAsia" w:hAnsiTheme="minorEastAsia" w:cs="微软雅黑"/>
+          <w:b/>
+          <w:bCs/>
+          <w:sz w:val="24"/>
+        </w:rPr>
+        <w:t>iPhone10,6)</w:t>
+      </w:r>
+      <w:r>
+        <w:rPr>
+          <w:rFonts w:asciiTheme="minorEastAsia" w:hAnsiTheme="minorEastAsia" w:cs="微软雅黑" w:hint="eastAsia"/>
+          <w:b/>
+          <w:bCs/>
+          <w:sz w:val="24"/>
+        </w:rPr>
+        <w:t>:</w:t>
+      </w:r>
+    </w:p>
+    <w:p>
+      <w:pPr>
+        <w:spacing w:before="100" w:beforeAutospacing="1" w:after="100" w:afterAutospacing="1"/>
+        <w:jc w:val="left"/>
+        <w:rPr>
+          <w:rFonts w:asciiTheme="minorEastAsia" w:hAnsiTheme="minorEastAsia" w:cs="微软雅黑"/>
+          <w:sz w:val="24"/>
+        </w:rPr>
+      </w:pPr>
+      <w:r>
+        <w:rPr>
+          <w:rFonts w:asciiTheme="minorEastAsia" w:hAnsiTheme="minorEastAsia" w:cs="微软雅黑" w:hint="eastAsia"/>
+          <w:sz w:val="24"/>
+        </w:rPr>
+        <w:t>A1901: iPhone X</w:t>
+      </w:r>
+      <w:r>
+        <w:rPr>
+          <w:rFonts w:asciiTheme="minorEastAsia" w:hAnsiTheme="minorEastAsia" w:cs="微软雅黑"/>
+          <w:sz w:val="24"/>
+        </w:rPr>
+        <w:t xml:space="preserve"> (GSM)</w:t>
+      </w:r>
+    </w:p>
+    <w:p>
+      <w:pPr>
+        <w:spacing w:before="100" w:beforeAutospacing="1" w:after="100" w:afterAutospacing="1"/>
+        <w:jc w:val="left"/>
+        <w:rPr>
+          <w:rFonts w:asciiTheme="minorEastAsia" w:hAnsiTheme="minorEastAsia" w:cs="微软雅黑"/>
+          <w:b/>
+          <w:bCs/>
+          <w:sz w:val="24"/>
+        </w:rPr>
+      </w:pPr>
+      <w:r>
+        <w:rPr>
+          <w:rFonts w:asciiTheme="minorEastAsia" w:hAnsiTheme="minorEastAsia" w:cs="微软雅黑" w:hint="eastAsia"/>
+          <w:b/>
+          <w:bCs/>
+          <w:sz w:val="24"/>
+        </w:rPr>
+        <w:t>iPhone XS</w:t>
+      </w:r>
+      <w:r>
+        <w:rPr>
+          <w:rFonts w:asciiTheme="minorEastAsia" w:hAnsiTheme="minorEastAsia" w:cs="微软雅黑"/>
+          <w:b/>
+          <w:bCs/>
+          <w:sz w:val="24"/>
+        </w:rPr>
+        <w:t xml:space="preserve"> </w:t>
+      </w:r>
+      <w:r>
+        <w:rPr>
+          <w:rFonts w:asciiTheme="minorEastAsia" w:hAnsiTheme="minorEastAsia" w:cs="微软雅黑" w:hint="eastAsia"/>
+          <w:b/>
+          <w:bCs/>
+          <w:sz w:val="24"/>
+        </w:rPr>
+        <w:t>(</w:t>
+      </w:r>
+      <w:r>
+        <w:rPr>
+          <w:rFonts w:asciiTheme="minorEastAsia" w:hAnsiTheme="minorEastAsia" w:cs="微软雅黑"/>
+          <w:b/>
+          <w:bCs/>
+          <w:sz w:val="24"/>
+        </w:rPr>
+        <w:t>iPhone11,2</w:t>
       </w:r>
       <w:r>
         <w:rPr>
@@ -10492,7 +11801,190 @@
           <w:rFonts w:asciiTheme="minorEastAsia" w:hAnsiTheme="minorEastAsia" w:cs="微软雅黑" w:hint="eastAsia"/>
           <w:sz w:val="24"/>
         </w:rPr>
-        <w:t>A1507: iPhone 5c</w:t>
+        <w:t>A1920: iPhone XS (美国</w:t>
+      </w:r>
+      <w:r>
+        <w:rPr>
+          <w:rFonts w:asciiTheme="minorEastAsia" w:hAnsiTheme="minorEastAsia" w:cs="微软雅黑" w:hint="eastAsia"/>
+          <w:sz w:val="24"/>
+        </w:rPr>
+        <w:t>/</w:t>
+      </w:r>
+      <w:r>
+        <w:rPr>
+          <w:rFonts w:asciiTheme="minorEastAsia" w:hAnsiTheme="minorEastAsia" w:cs="微软雅黑" w:hint="eastAsia"/>
+          <w:sz w:val="24"/>
+        </w:rPr>
+        <w:t>港澳</w:t>
+      </w:r>
+      <w:r>
+        <w:rPr>
+          <w:rFonts w:asciiTheme="minorEastAsia" w:hAnsiTheme="minorEastAsia" w:cs="微软雅黑" w:hint="eastAsia"/>
+          <w:sz w:val="24"/>
+        </w:rPr>
+        <w:t>版</w:t>
+      </w:r>
+      <w:r>
+        <w:rPr>
+          <w:rFonts w:asciiTheme="minorEastAsia" w:hAnsiTheme="minorEastAsia" w:cs="微软雅黑" w:hint="eastAsia"/>
+          <w:sz w:val="24"/>
+        </w:rPr>
+        <w:t>)</w:t>
+      </w:r>
+    </w:p>
+    <w:p>
+      <w:pPr>
+        <w:spacing w:before="100" w:beforeAutospacing="1" w:after="100" w:afterAutospacing="1"/>
+        <w:jc w:val="left"/>
+        <w:rPr>
+          <w:rFonts w:asciiTheme="minorEastAsia" w:hAnsiTheme="minorEastAsia" w:cs="微软雅黑"/>
+          <w:sz w:val="24"/>
+        </w:rPr>
+      </w:pPr>
+      <w:r>
+        <w:rPr>
+          <w:rFonts w:asciiTheme="minorEastAsia" w:hAnsiTheme="minorEastAsia" w:cs="微软雅黑" w:hint="eastAsia"/>
+          <w:sz w:val="24"/>
+        </w:rPr>
+        <w:t>A2097: iPhone XS</w:t>
+      </w:r>
+      <w:r>
+        <w:rPr>
+          <w:rFonts w:asciiTheme="minorEastAsia" w:hAnsiTheme="minorEastAsia" w:cs="微软雅黑"/>
+          <w:sz w:val="24"/>
+        </w:rPr>
+        <w:t xml:space="preserve"> </w:t>
+      </w:r>
+      <w:r>
+        <w:rPr>
+          <w:rFonts w:asciiTheme="minorEastAsia" w:hAnsiTheme="minorEastAsia" w:cs="微软雅黑" w:hint="eastAsia"/>
+          <w:sz w:val="24"/>
+        </w:rPr>
+        <w:t>(</w:t>
+      </w:r>
+      <w:r>
+        <w:rPr>
+          <w:rFonts w:asciiTheme="minorEastAsia" w:hAnsiTheme="minorEastAsia" w:cs="微软雅黑"/>
+          <w:sz w:val="24"/>
+        </w:rPr>
+        <w:t>GSM)</w:t>
+      </w:r>
+    </w:p>
+    <w:p>
+      <w:pPr>
+        <w:spacing w:before="100" w:beforeAutospacing="1" w:after="100" w:afterAutospacing="1"/>
+        <w:jc w:val="left"/>
+        <w:rPr>
+          <w:rFonts w:asciiTheme="minorEastAsia" w:hAnsiTheme="minorEastAsia" w:cs="微软雅黑"/>
+          <w:sz w:val="24"/>
+        </w:rPr>
+      </w:pPr>
+      <w:r>
+        <w:rPr>
+          <w:rFonts w:asciiTheme="minorEastAsia" w:hAnsiTheme="minorEastAsia" w:cs="微软雅黑" w:hint="eastAsia"/>
+          <w:sz w:val="24"/>
+        </w:rPr>
+        <w:t>A2098: iPhone XS (日本)</w:t>
+      </w:r>
+    </w:p>
+    <w:p>
+      <w:pPr>
+        <w:spacing w:before="100" w:beforeAutospacing="1" w:after="100" w:afterAutospacing="1"/>
+        <w:jc w:val="left"/>
+        <w:rPr>
+          <w:rFonts w:asciiTheme="minorEastAsia" w:hAnsiTheme="minorEastAsia" w:cs="微软雅黑"/>
+          <w:b/>
+          <w:bCs/>
+          <w:sz w:val="24"/>
+        </w:rPr>
+      </w:pPr>
+      <w:r>
+        <w:rPr>
+          <w:rFonts w:asciiTheme="minorEastAsia" w:hAnsiTheme="minorEastAsia" w:cs="微软雅黑" w:hint="eastAsia"/>
+          <w:b/>
+          <w:bCs/>
+          <w:sz w:val="24"/>
+        </w:rPr>
+        <w:t>iPhone XS Max</w:t>
+      </w:r>
+      <w:r>
+        <w:rPr>
+          <w:rFonts w:asciiTheme="minorEastAsia" w:hAnsiTheme="minorEastAsia" w:cs="微软雅黑"/>
+          <w:b/>
+          <w:bCs/>
+          <w:sz w:val="24"/>
+        </w:rPr>
+        <w:t xml:space="preserve"> </w:t>
+      </w:r>
+      <w:r>
+        <w:rPr>
+          <w:rFonts w:asciiTheme="minorEastAsia" w:hAnsiTheme="minorEastAsia" w:cs="微软雅黑" w:hint="eastAsia"/>
+          <w:b/>
+          <w:bCs/>
+          <w:sz w:val="24"/>
+        </w:rPr>
+        <w:t>(</w:t>
+      </w:r>
+      <w:r>
+        <w:rPr>
+          <w:rFonts w:asciiTheme="minorEastAsia" w:hAnsiTheme="minorEastAsia" w:cs="微软雅黑"/>
+          <w:b/>
+          <w:bCs/>
+          <w:sz w:val="24"/>
+        </w:rPr>
+        <w:t>iPhone11,6</w:t>
+      </w:r>
+      <w:r>
+        <w:rPr>
+          <w:rFonts w:asciiTheme="minorEastAsia" w:hAnsiTheme="minorEastAsia" w:cs="微软雅黑"/>
+          <w:b/>
+          <w:bCs/>
+          <w:sz w:val="24"/>
+        </w:rPr>
+        <w:t>)</w:t>
+      </w:r>
+      <w:r>
+        <w:rPr>
+          <w:rFonts w:asciiTheme="minorEastAsia" w:hAnsiTheme="minorEastAsia" w:cs="微软雅黑" w:hint="eastAsia"/>
+          <w:b/>
+          <w:bCs/>
+          <w:sz w:val="24"/>
+        </w:rPr>
+        <w:t>:</w:t>
+      </w:r>
+    </w:p>
+    <w:p>
+      <w:pPr>
+        <w:spacing w:before="100" w:beforeAutospacing="1" w:after="100" w:afterAutospacing="1"/>
+        <w:jc w:val="left"/>
+        <w:rPr>
+          <w:rFonts w:asciiTheme="minorEastAsia" w:hAnsiTheme="minorEastAsia" w:cs="微软雅黑"/>
+          <w:sz w:val="24"/>
+        </w:rPr>
+      </w:pPr>
+      <w:r>
+        <w:rPr>
+          <w:rFonts w:asciiTheme="minorEastAsia" w:hAnsiTheme="minorEastAsia" w:cs="微软雅黑" w:hint="eastAsia"/>
+          <w:sz w:val="24"/>
+        </w:rPr>
+        <w:t>A1921: iPhone XS Max (美国)</w:t>
+      </w:r>
+    </w:p>
+    <w:p>
+      <w:pPr>
+        <w:spacing w:before="100" w:beforeAutospacing="1" w:after="100" w:afterAutospacing="1"/>
+        <w:jc w:val="left"/>
+        <w:rPr>
+          <w:rFonts w:asciiTheme="minorEastAsia" w:hAnsiTheme="minorEastAsia" w:cs="微软雅黑"/>
+          <w:sz w:val="24"/>
+        </w:rPr>
+      </w:pPr>
+      <w:r>
+        <w:rPr>
+          <w:rFonts w:asciiTheme="minorEastAsia" w:hAnsiTheme="minorEastAsia" w:cs="微软雅黑" w:hint="eastAsia"/>
+          <w:sz w:val="24"/>
+        </w:rPr>
+        <w:t>A2101: iPhone XS Max</w:t>
       </w:r>
       <w:r>
         <w:rPr>
@@ -10508,19 +12000,37 @@
         <w:jc w:val="left"/>
         <w:rPr>
           <w:rFonts w:asciiTheme="minorEastAsia" w:hAnsiTheme="minorEastAsia" w:cs="微软雅黑"/>
-          <w:b/>
-          <w:bCs/>
-          <w:sz w:val="24"/>
-        </w:rPr>
-      </w:pPr>
-      <w:r>
-        <w:rPr>
-          <w:rFonts w:asciiTheme="minorEastAsia" w:hAnsiTheme="minorEastAsia" w:cs="微软雅黑" w:hint="eastAsia"/>
-          <w:b/>
-          <w:bCs/>
-          <w:sz w:val="24"/>
-        </w:rPr>
-        <w:t>iPhone 6</w:t>
+          <w:sz w:val="24"/>
+        </w:rPr>
+      </w:pPr>
+      <w:r>
+        <w:rPr>
+          <w:rFonts w:asciiTheme="minorEastAsia" w:hAnsiTheme="minorEastAsia" w:cs="微软雅黑" w:hint="eastAsia"/>
+          <w:sz w:val="24"/>
+        </w:rPr>
+        <w:lastRenderedPageBreak/>
+        <w:t>A2102: iPhone XS Max (日本)</w:t>
+      </w:r>
+    </w:p>
+    <w:p>
+      <w:pPr>
+        <w:spacing w:before="100" w:beforeAutospacing="1" w:after="100" w:afterAutospacing="1"/>
+        <w:jc w:val="left"/>
+        <w:rPr>
+          <w:rFonts w:asciiTheme="minorEastAsia" w:hAnsiTheme="minorEastAsia" w:cs="微软雅黑"/>
+          <w:b/>
+          <w:bCs/>
+          <w:sz w:val="24"/>
+        </w:rPr>
+      </w:pPr>
+      <w:r>
+        <w:rPr>
+          <w:rFonts w:asciiTheme="minorEastAsia" w:hAnsiTheme="minorEastAsia" w:cs="微软雅黑" w:hint="eastAsia"/>
+          <w:b/>
+          <w:bCs/>
+          <w:sz w:val="24"/>
+        </w:rPr>
+        <w:t>iPhone XR</w:t>
       </w:r>
       <w:r>
         <w:rPr>
@@ -10538,7 +12048,7 @@
           <w:bCs/>
           <w:sz w:val="24"/>
         </w:rPr>
-        <w:t>iPhone7,2</w:t>
+        <w:t>iPhone11,8</w:t>
       </w:r>
       <w:r>
         <w:rPr>
@@ -10573,1488 +12083,6 @@
           <w:rFonts w:asciiTheme="minorEastAsia" w:hAnsiTheme="minorEastAsia" w:cs="微软雅黑" w:hint="eastAsia"/>
           <w:sz w:val="24"/>
         </w:rPr>
-        <w:t>A1549: iPhone 6</w:t>
-      </w:r>
-    </w:p>
-    <w:p>
-      <w:pPr>
-        <w:spacing w:before="100" w:beforeAutospacing="1" w:after="100" w:afterAutospacing="1"/>
-        <w:jc w:val="left"/>
-        <w:rPr>
-          <w:rFonts w:asciiTheme="minorEastAsia" w:hAnsiTheme="minorEastAsia" w:cs="微软雅黑"/>
-          <w:b/>
-          <w:bCs/>
-          <w:sz w:val="24"/>
-        </w:rPr>
-      </w:pPr>
-      <w:r>
-        <w:rPr>
-          <w:rFonts w:asciiTheme="minorEastAsia" w:hAnsiTheme="minorEastAsia" w:cs="微软雅黑" w:hint="eastAsia"/>
-          <w:b/>
-          <w:bCs/>
-          <w:sz w:val="24"/>
-        </w:rPr>
-        <w:t>iPhone 6 Plus</w:t>
-      </w:r>
-      <w:r>
-        <w:rPr>
-          <w:rFonts w:asciiTheme="minorEastAsia" w:hAnsiTheme="minorEastAsia" w:cs="微软雅黑"/>
-          <w:b/>
-          <w:bCs/>
-          <w:sz w:val="24"/>
-        </w:rPr>
-        <w:t xml:space="preserve"> (iPhone7,1)</w:t>
-      </w:r>
-      <w:r>
-        <w:rPr>
-          <w:rFonts w:asciiTheme="minorEastAsia" w:hAnsiTheme="minorEastAsia" w:cs="微软雅黑" w:hint="eastAsia"/>
-          <w:b/>
-          <w:bCs/>
-          <w:sz w:val="24"/>
-        </w:rPr>
-        <w:t>:</w:t>
-      </w:r>
-    </w:p>
-    <w:p>
-      <w:pPr>
-        <w:spacing w:before="100" w:beforeAutospacing="1" w:after="100" w:afterAutospacing="1"/>
-        <w:jc w:val="left"/>
-        <w:rPr>
-          <w:rFonts w:asciiTheme="minorEastAsia" w:hAnsiTheme="minorEastAsia" w:cs="微软雅黑"/>
-          <w:sz w:val="24"/>
-        </w:rPr>
-      </w:pPr>
-      <w:r>
-        <w:rPr>
-          <w:rFonts w:asciiTheme="minorEastAsia" w:hAnsiTheme="minorEastAsia" w:cs="微软雅黑" w:hint="eastAsia"/>
-          <w:sz w:val="24"/>
-        </w:rPr>
-        <w:t>A1522: iPhone 6 Plus</w:t>
-      </w:r>
-    </w:p>
-    <w:p>
-      <w:pPr>
-        <w:spacing w:before="100" w:beforeAutospacing="1" w:after="100" w:afterAutospacing="1"/>
-        <w:jc w:val="left"/>
-        <w:rPr>
-          <w:rFonts w:asciiTheme="minorEastAsia" w:hAnsiTheme="minorEastAsia" w:cs="微软雅黑"/>
-          <w:b/>
-          <w:bCs/>
-          <w:sz w:val="24"/>
-        </w:rPr>
-      </w:pPr>
-      <w:r>
-        <w:rPr>
-          <w:rFonts w:asciiTheme="minorEastAsia" w:hAnsiTheme="minorEastAsia" w:cs="微软雅黑" w:hint="eastAsia"/>
-          <w:b/>
-          <w:bCs/>
-          <w:sz w:val="24"/>
-        </w:rPr>
-        <w:t>iPhone 6s</w:t>
-      </w:r>
-      <w:r>
-        <w:rPr>
-          <w:rFonts w:asciiTheme="minorEastAsia" w:hAnsiTheme="minorEastAsia" w:cs="微软雅黑"/>
-          <w:b/>
-          <w:bCs/>
-          <w:sz w:val="24"/>
-        </w:rPr>
-        <w:t xml:space="preserve"> (</w:t>
-      </w:r>
-      <w:r>
-        <w:rPr>
-          <w:rFonts w:asciiTheme="minorEastAsia" w:hAnsiTheme="minorEastAsia" w:cs="微软雅黑"/>
-          <w:b/>
-          <w:bCs/>
-          <w:sz w:val="24"/>
-        </w:rPr>
-        <w:t>iPhone8,1</w:t>
-      </w:r>
-      <w:r>
-        <w:rPr>
-          <w:rFonts w:asciiTheme="minorEastAsia" w:hAnsiTheme="minorEastAsia" w:cs="微软雅黑"/>
-          <w:b/>
-          <w:bCs/>
-          <w:sz w:val="24"/>
-        </w:rPr>
-        <w:t>)</w:t>
-      </w:r>
-      <w:r>
-        <w:rPr>
-          <w:rFonts w:asciiTheme="minorEastAsia" w:hAnsiTheme="minorEastAsia" w:cs="微软雅黑" w:hint="eastAsia"/>
-          <w:b/>
-          <w:bCs/>
-          <w:sz w:val="24"/>
-        </w:rPr>
-        <w:t>:</w:t>
-      </w:r>
-    </w:p>
-    <w:p>
-      <w:pPr>
-        <w:spacing w:before="100" w:beforeAutospacing="1" w:after="100" w:afterAutospacing="1"/>
-        <w:jc w:val="left"/>
-        <w:rPr>
-          <w:rFonts w:asciiTheme="minorEastAsia" w:hAnsiTheme="minorEastAsia" w:cs="微软雅黑"/>
-          <w:sz w:val="24"/>
-        </w:rPr>
-      </w:pPr>
-      <w:r>
-        <w:rPr>
-          <w:rFonts w:asciiTheme="minorEastAsia" w:hAnsiTheme="minorEastAsia" w:cs="微软雅黑" w:hint="eastAsia"/>
-          <w:sz w:val="24"/>
-        </w:rPr>
-        <w:t>A1633, A1688: iPhone 6s</w:t>
-      </w:r>
-    </w:p>
-    <w:p>
-      <w:pPr>
-        <w:spacing w:before="100" w:beforeAutospacing="1" w:after="100" w:afterAutospacing="1"/>
-        <w:jc w:val="left"/>
-        <w:rPr>
-          <w:rFonts w:asciiTheme="minorEastAsia" w:hAnsiTheme="minorEastAsia" w:cs="微软雅黑"/>
-          <w:b/>
-          <w:bCs/>
-          <w:sz w:val="24"/>
-        </w:rPr>
-      </w:pPr>
-      <w:r>
-        <w:rPr>
-          <w:rFonts w:asciiTheme="minorEastAsia" w:hAnsiTheme="minorEastAsia" w:cs="微软雅黑" w:hint="eastAsia"/>
-          <w:b/>
-          <w:bCs/>
-          <w:sz w:val="24"/>
-        </w:rPr>
-        <w:t>iPhone 6s Plus</w:t>
-      </w:r>
-      <w:r>
-        <w:rPr>
-          <w:rFonts w:asciiTheme="minorEastAsia" w:hAnsiTheme="minorEastAsia" w:cs="微软雅黑"/>
-          <w:b/>
-          <w:bCs/>
-          <w:sz w:val="24"/>
-        </w:rPr>
-        <w:t xml:space="preserve"> (</w:t>
-      </w:r>
-      <w:r>
-        <w:rPr>
-          <w:rFonts w:asciiTheme="minorEastAsia" w:hAnsiTheme="minorEastAsia" w:cs="微软雅黑" w:hint="eastAsia"/>
-          <w:b/>
-          <w:bCs/>
-          <w:sz w:val="24"/>
-        </w:rPr>
-        <w:t>iPhone</w:t>
-      </w:r>
-      <w:r>
-        <w:rPr>
-          <w:rFonts w:asciiTheme="minorEastAsia" w:hAnsiTheme="minorEastAsia" w:cs="微软雅黑"/>
-          <w:b/>
-          <w:bCs/>
-          <w:sz w:val="24"/>
-        </w:rPr>
-        <w:t>8</w:t>
-      </w:r>
-      <w:r>
-        <w:rPr>
-          <w:rFonts w:asciiTheme="minorEastAsia" w:hAnsiTheme="minorEastAsia" w:cs="微软雅黑" w:hint="eastAsia"/>
-          <w:b/>
-          <w:bCs/>
-          <w:sz w:val="24"/>
-        </w:rPr>
-        <w:t>,</w:t>
-      </w:r>
-      <w:r>
-        <w:rPr>
-          <w:rFonts w:asciiTheme="minorEastAsia" w:hAnsiTheme="minorEastAsia" w:cs="微软雅黑"/>
-          <w:b/>
-          <w:bCs/>
-          <w:sz w:val="24"/>
-        </w:rPr>
-        <w:t>2</w:t>
-      </w:r>
-      <w:r>
-        <w:rPr>
-          <w:rFonts w:asciiTheme="minorEastAsia" w:hAnsiTheme="minorEastAsia" w:cs="微软雅黑" w:hint="eastAsia"/>
-          <w:b/>
-          <w:bCs/>
-          <w:sz w:val="24"/>
-        </w:rPr>
-        <w:t>)</w:t>
-      </w:r>
-      <w:r>
-        <w:rPr>
-          <w:rFonts w:asciiTheme="minorEastAsia" w:hAnsiTheme="minorEastAsia" w:cs="微软雅黑" w:hint="eastAsia"/>
-          <w:b/>
-          <w:bCs/>
-          <w:sz w:val="24"/>
-        </w:rPr>
-        <w:t>:</w:t>
-      </w:r>
-    </w:p>
-    <w:p>
-      <w:pPr>
-        <w:spacing w:before="100" w:beforeAutospacing="1" w:after="100" w:afterAutospacing="1"/>
-        <w:jc w:val="left"/>
-        <w:rPr>
-          <w:rFonts w:asciiTheme="minorEastAsia" w:hAnsiTheme="minorEastAsia" w:cs="微软雅黑"/>
-          <w:sz w:val="24"/>
-        </w:rPr>
-      </w:pPr>
-      <w:r>
-        <w:rPr>
-          <w:rFonts w:asciiTheme="minorEastAsia" w:hAnsiTheme="minorEastAsia" w:cs="微软雅黑" w:hint="eastAsia"/>
-          <w:sz w:val="24"/>
-        </w:rPr>
-        <w:t>A1634, A1687: iPhone 6s Plus</w:t>
-      </w:r>
-    </w:p>
-    <w:p>
-      <w:pPr>
-        <w:spacing w:before="100" w:beforeAutospacing="1" w:after="100" w:afterAutospacing="1"/>
-        <w:jc w:val="left"/>
-        <w:rPr>
-          <w:rFonts w:asciiTheme="minorEastAsia" w:hAnsiTheme="minorEastAsia" w:cs="微软雅黑"/>
-          <w:b/>
-          <w:bCs/>
-          <w:sz w:val="24"/>
-        </w:rPr>
-      </w:pPr>
-      <w:r>
-        <w:rPr>
-          <w:rFonts w:asciiTheme="minorEastAsia" w:hAnsiTheme="minorEastAsia" w:cs="微软雅黑" w:hint="eastAsia"/>
-          <w:b/>
-          <w:bCs/>
-          <w:sz w:val="24"/>
-        </w:rPr>
-        <w:t>iPhone SE</w:t>
-      </w:r>
-      <w:r>
-        <w:rPr>
-          <w:rFonts w:asciiTheme="minorEastAsia" w:hAnsiTheme="minorEastAsia" w:cs="微软雅黑"/>
-          <w:b/>
-          <w:bCs/>
-          <w:sz w:val="24"/>
-        </w:rPr>
-        <w:t xml:space="preserve"> </w:t>
-      </w:r>
-      <w:r>
-        <w:rPr>
-          <w:rFonts w:asciiTheme="minorEastAsia" w:hAnsiTheme="minorEastAsia" w:cs="微软雅黑" w:hint="eastAsia"/>
-          <w:b/>
-          <w:bCs/>
-          <w:sz w:val="24"/>
-        </w:rPr>
-        <w:t>(</w:t>
-      </w:r>
-      <w:r>
-        <w:rPr>
-          <w:rFonts w:asciiTheme="minorEastAsia" w:hAnsiTheme="minorEastAsia" w:cs="微软雅黑"/>
-          <w:b/>
-          <w:bCs/>
-          <w:sz w:val="24"/>
-        </w:rPr>
-        <w:t>iPhone8,4</w:t>
-      </w:r>
-      <w:r>
-        <w:rPr>
-          <w:rFonts w:asciiTheme="minorEastAsia" w:hAnsiTheme="minorEastAsia" w:cs="微软雅黑"/>
-          <w:b/>
-          <w:bCs/>
-          <w:sz w:val="24"/>
-        </w:rPr>
-        <w:t>)</w:t>
-      </w:r>
-      <w:r>
-        <w:rPr>
-          <w:rFonts w:asciiTheme="minorEastAsia" w:hAnsiTheme="minorEastAsia" w:cs="微软雅黑" w:hint="eastAsia"/>
-          <w:b/>
-          <w:bCs/>
-          <w:sz w:val="24"/>
-        </w:rPr>
-        <w:t>:</w:t>
-      </w:r>
-    </w:p>
-    <w:p>
-      <w:pPr>
-        <w:spacing w:before="100" w:beforeAutospacing="1" w:after="100" w:afterAutospacing="1"/>
-        <w:jc w:val="left"/>
-        <w:rPr>
-          <w:rFonts w:asciiTheme="minorEastAsia" w:hAnsiTheme="minorEastAsia" w:cs="微软雅黑"/>
-          <w:sz w:val="24"/>
-        </w:rPr>
-      </w:pPr>
-      <w:r>
-        <w:rPr>
-          <w:rFonts w:asciiTheme="minorEastAsia" w:hAnsiTheme="minorEastAsia" w:cs="微软雅黑" w:hint="eastAsia"/>
-          <w:sz w:val="24"/>
-        </w:rPr>
-        <w:t>A1662: iPhone SE</w:t>
-      </w:r>
-    </w:p>
-    <w:p>
-      <w:pPr>
-        <w:spacing w:before="100" w:beforeAutospacing="1" w:after="100" w:afterAutospacing="1"/>
-        <w:jc w:val="left"/>
-        <w:rPr>
-          <w:rFonts w:asciiTheme="minorEastAsia" w:hAnsiTheme="minorEastAsia" w:cs="微软雅黑"/>
-          <w:b/>
-          <w:bCs/>
-          <w:sz w:val="24"/>
-        </w:rPr>
-      </w:pPr>
-      <w:r>
-        <w:rPr>
-          <w:rFonts w:asciiTheme="minorEastAsia" w:hAnsiTheme="minorEastAsia" w:cs="微软雅黑" w:hint="eastAsia"/>
-          <w:b/>
-          <w:bCs/>
-          <w:sz w:val="24"/>
-        </w:rPr>
-        <w:t>iPhone</w:t>
-      </w:r>
-      <w:r>
-        <w:rPr>
-          <w:rFonts w:asciiTheme="minorEastAsia" w:hAnsiTheme="minorEastAsia" w:cs="微软雅黑"/>
-          <w:b/>
-          <w:bCs/>
-          <w:sz w:val="24"/>
-        </w:rPr>
-        <w:t xml:space="preserve"> </w:t>
-      </w:r>
-      <w:r>
-        <w:rPr>
-          <w:rFonts w:asciiTheme="minorEastAsia" w:hAnsiTheme="minorEastAsia" w:cs="微软雅黑" w:hint="eastAsia"/>
-          <w:b/>
-          <w:bCs/>
-          <w:sz w:val="24"/>
-        </w:rPr>
-        <w:t>7</w:t>
-      </w:r>
-      <w:r>
-        <w:rPr>
-          <w:rFonts w:asciiTheme="minorEastAsia" w:hAnsiTheme="minorEastAsia" w:cs="微软雅黑"/>
-          <w:b/>
-          <w:bCs/>
-          <w:sz w:val="24"/>
-        </w:rPr>
-        <w:t xml:space="preserve"> </w:t>
-      </w:r>
-      <w:r>
-        <w:rPr>
-          <w:rFonts w:asciiTheme="minorEastAsia" w:hAnsiTheme="minorEastAsia" w:cs="微软雅黑" w:hint="eastAsia"/>
-          <w:b/>
-          <w:bCs/>
-          <w:sz w:val="24"/>
-        </w:rPr>
-        <w:t>(</w:t>
-      </w:r>
-      <w:r>
-        <w:rPr>
-          <w:rFonts w:asciiTheme="minorEastAsia" w:hAnsiTheme="minorEastAsia" w:cs="微软雅黑"/>
-          <w:b/>
-          <w:bCs/>
-          <w:sz w:val="24"/>
-        </w:rPr>
-        <w:t>iPhone9,1)</w:t>
-      </w:r>
-      <w:r>
-        <w:rPr>
-          <w:rFonts w:asciiTheme="minorEastAsia" w:hAnsiTheme="minorEastAsia" w:cs="微软雅黑" w:hint="eastAsia"/>
-          <w:b/>
-          <w:bCs/>
-          <w:sz w:val="24"/>
-        </w:rPr>
-        <w:t>:</w:t>
-      </w:r>
-    </w:p>
-    <w:p>
-      <w:pPr>
-        <w:spacing w:before="100" w:beforeAutospacing="1" w:after="100" w:afterAutospacing="1"/>
-        <w:jc w:val="left"/>
-        <w:rPr>
-          <w:rFonts w:asciiTheme="minorEastAsia" w:hAnsiTheme="minorEastAsia" w:cs="微软雅黑"/>
-          <w:sz w:val="24"/>
-        </w:rPr>
-      </w:pPr>
-      <w:r>
-        <w:rPr>
-          <w:rFonts w:asciiTheme="minorEastAsia" w:hAnsiTheme="minorEastAsia" w:cs="微软雅黑" w:hint="eastAsia"/>
-          <w:sz w:val="24"/>
-        </w:rPr>
-        <w:t>A1779: iPhone 7 (日本)</w:t>
-      </w:r>
-    </w:p>
-    <w:p>
-      <w:pPr>
-        <w:spacing w:before="100" w:beforeAutospacing="1" w:after="100" w:afterAutospacing="1"/>
-        <w:jc w:val="left"/>
-        <w:rPr>
-          <w:rFonts w:asciiTheme="minorEastAsia" w:hAnsiTheme="minorEastAsia" w:cs="微软雅黑"/>
-          <w:b/>
-          <w:bCs/>
-          <w:sz w:val="24"/>
-        </w:rPr>
-      </w:pPr>
-      <w:r>
-        <w:rPr>
-          <w:rFonts w:asciiTheme="minorEastAsia" w:hAnsiTheme="minorEastAsia" w:cs="微软雅黑" w:hint="eastAsia"/>
-          <w:b/>
-          <w:bCs/>
-          <w:sz w:val="24"/>
-        </w:rPr>
-        <w:t>iPhone 7</w:t>
-      </w:r>
-      <w:r>
-        <w:rPr>
-          <w:rFonts w:asciiTheme="minorEastAsia" w:hAnsiTheme="minorEastAsia" w:cs="微软雅黑"/>
-          <w:b/>
-          <w:bCs/>
-          <w:sz w:val="24"/>
-        </w:rPr>
-        <w:t xml:space="preserve"> (iPhone9,3)</w:t>
-      </w:r>
-      <w:r>
-        <w:rPr>
-          <w:rFonts w:asciiTheme="minorEastAsia" w:hAnsiTheme="minorEastAsia" w:cs="微软雅黑" w:hint="eastAsia"/>
-          <w:b/>
-          <w:bCs/>
-          <w:sz w:val="24"/>
-        </w:rPr>
-        <w:t>:</w:t>
-      </w:r>
-    </w:p>
-    <w:p>
-      <w:pPr>
-        <w:spacing w:before="100" w:beforeAutospacing="1" w:after="100" w:afterAutospacing="1"/>
-        <w:jc w:val="left"/>
-        <w:rPr>
-          <w:rFonts w:asciiTheme="minorEastAsia" w:hAnsiTheme="minorEastAsia" w:cs="微软雅黑"/>
-          <w:sz w:val="24"/>
-        </w:rPr>
-      </w:pPr>
-      <w:r>
-        <w:rPr>
-          <w:rFonts w:asciiTheme="minorEastAsia" w:hAnsiTheme="minorEastAsia" w:cs="微软雅黑" w:hint="eastAsia"/>
-          <w:sz w:val="24"/>
-        </w:rPr>
-        <w:t>A1778: iPhone 7</w:t>
-      </w:r>
-      <w:r>
-        <w:rPr>
-          <w:rFonts w:asciiTheme="minorEastAsia" w:hAnsiTheme="minorEastAsia" w:cs="微软雅黑"/>
-          <w:sz w:val="24"/>
-        </w:rPr>
-        <w:t xml:space="preserve"> (GSM)</w:t>
-      </w:r>
-    </w:p>
-    <w:p>
-      <w:pPr>
-        <w:spacing w:before="100" w:beforeAutospacing="1" w:after="100" w:afterAutospacing="1"/>
-        <w:jc w:val="left"/>
-        <w:rPr>
-          <w:rFonts w:asciiTheme="minorEastAsia" w:hAnsiTheme="minorEastAsia" w:cs="微软雅黑"/>
-          <w:b/>
-          <w:bCs/>
-          <w:sz w:val="24"/>
-        </w:rPr>
-      </w:pPr>
-      <w:r>
-        <w:rPr>
-          <w:rFonts w:asciiTheme="minorEastAsia" w:hAnsiTheme="minorEastAsia" w:cs="微软雅黑" w:hint="eastAsia"/>
-          <w:b/>
-          <w:bCs/>
-          <w:sz w:val="24"/>
-        </w:rPr>
-        <w:t>iPhone 7 Plus</w:t>
-      </w:r>
-      <w:r>
-        <w:rPr>
-          <w:rFonts w:asciiTheme="minorEastAsia" w:hAnsiTheme="minorEastAsia" w:cs="微软雅黑"/>
-          <w:b/>
-          <w:bCs/>
-          <w:sz w:val="24"/>
-        </w:rPr>
-        <w:t xml:space="preserve"> </w:t>
-      </w:r>
-      <w:r>
-        <w:rPr>
-          <w:rFonts w:asciiTheme="minorEastAsia" w:hAnsiTheme="minorEastAsia" w:cs="微软雅黑" w:hint="eastAsia"/>
-          <w:b/>
-          <w:bCs/>
-          <w:sz w:val="24"/>
-        </w:rPr>
-        <w:t>(</w:t>
-      </w:r>
-      <w:r>
-        <w:rPr>
-          <w:rFonts w:asciiTheme="minorEastAsia" w:hAnsiTheme="minorEastAsia" w:cs="微软雅黑"/>
-          <w:b/>
-          <w:bCs/>
-          <w:sz w:val="24"/>
-        </w:rPr>
-        <w:t>iPhone9,2)</w:t>
-      </w:r>
-      <w:r>
-        <w:rPr>
-          <w:rFonts w:asciiTheme="minorEastAsia" w:hAnsiTheme="minorEastAsia" w:cs="微软雅黑" w:hint="eastAsia"/>
-          <w:b/>
-          <w:bCs/>
-          <w:sz w:val="24"/>
-        </w:rPr>
-        <w:t>:</w:t>
-      </w:r>
-    </w:p>
-    <w:p>
-      <w:pPr>
-        <w:spacing w:before="100" w:beforeAutospacing="1" w:after="100" w:afterAutospacing="1"/>
-        <w:jc w:val="left"/>
-        <w:rPr>
-          <w:rFonts w:asciiTheme="minorEastAsia" w:hAnsiTheme="minorEastAsia" w:cs="微软雅黑"/>
-          <w:sz w:val="24"/>
-        </w:rPr>
-      </w:pPr>
-      <w:r>
-        <w:rPr>
-          <w:rFonts w:asciiTheme="minorEastAsia" w:hAnsiTheme="minorEastAsia" w:cs="微软雅黑" w:hint="eastAsia"/>
-          <w:sz w:val="24"/>
-        </w:rPr>
-        <w:lastRenderedPageBreak/>
-        <w:t>A1785: iPhone 7 Plus (日本)</w:t>
-      </w:r>
-    </w:p>
-    <w:p>
-      <w:pPr>
-        <w:spacing w:before="100" w:beforeAutospacing="1" w:after="100" w:afterAutospacing="1"/>
-        <w:jc w:val="left"/>
-        <w:rPr>
-          <w:rFonts w:asciiTheme="minorEastAsia" w:hAnsiTheme="minorEastAsia" w:cs="微软雅黑"/>
-          <w:b/>
-          <w:bCs/>
-          <w:sz w:val="24"/>
-        </w:rPr>
-      </w:pPr>
-      <w:r>
-        <w:rPr>
-          <w:rFonts w:asciiTheme="minorEastAsia" w:hAnsiTheme="minorEastAsia" w:cs="微软雅黑" w:hint="eastAsia"/>
-          <w:b/>
-          <w:bCs/>
-          <w:sz w:val="24"/>
-        </w:rPr>
-        <w:t>iPhone 7 Plus</w:t>
-      </w:r>
-      <w:r>
-        <w:rPr>
-          <w:rFonts w:asciiTheme="minorEastAsia" w:hAnsiTheme="minorEastAsia" w:cs="微软雅黑"/>
-          <w:b/>
-          <w:bCs/>
-          <w:sz w:val="24"/>
-        </w:rPr>
-        <w:t xml:space="preserve"> </w:t>
-      </w:r>
-      <w:r>
-        <w:rPr>
-          <w:rFonts w:asciiTheme="minorEastAsia" w:hAnsiTheme="minorEastAsia" w:cs="微软雅黑" w:hint="eastAsia"/>
-          <w:b/>
-          <w:bCs/>
-          <w:sz w:val="24"/>
-        </w:rPr>
-        <w:t>(</w:t>
-      </w:r>
-      <w:r>
-        <w:rPr>
-          <w:rFonts w:asciiTheme="minorEastAsia" w:hAnsiTheme="minorEastAsia" w:cs="微软雅黑"/>
-          <w:b/>
-          <w:bCs/>
-          <w:sz w:val="24"/>
-        </w:rPr>
-        <w:t>iPhone9,4)</w:t>
-      </w:r>
-      <w:r>
-        <w:rPr>
-          <w:rFonts w:asciiTheme="minorEastAsia" w:hAnsiTheme="minorEastAsia" w:cs="微软雅黑" w:hint="eastAsia"/>
-          <w:b/>
-          <w:bCs/>
-          <w:sz w:val="24"/>
-        </w:rPr>
-        <w:t>:</w:t>
-      </w:r>
-    </w:p>
-    <w:p>
-      <w:pPr>
-        <w:spacing w:before="100" w:beforeAutospacing="1" w:after="100" w:afterAutospacing="1"/>
-        <w:jc w:val="left"/>
-        <w:rPr>
-          <w:rFonts w:asciiTheme="minorEastAsia" w:hAnsiTheme="minorEastAsia" w:cs="微软雅黑"/>
-          <w:sz w:val="24"/>
-        </w:rPr>
-      </w:pPr>
-      <w:r>
-        <w:rPr>
-          <w:rFonts w:asciiTheme="minorEastAsia" w:hAnsiTheme="minorEastAsia" w:cs="微软雅黑" w:hint="eastAsia"/>
-          <w:sz w:val="24"/>
-        </w:rPr>
-        <w:t>A1784: iPhone 7 Plus</w:t>
-      </w:r>
-      <w:r>
-        <w:rPr>
-          <w:rFonts w:asciiTheme="minorEastAsia" w:hAnsiTheme="minorEastAsia" w:cs="微软雅黑"/>
-          <w:sz w:val="24"/>
-        </w:rPr>
-        <w:t xml:space="preserve"> (GSM)</w:t>
-      </w:r>
-    </w:p>
-    <w:p>
-      <w:pPr>
-        <w:spacing w:before="100" w:beforeAutospacing="1" w:after="100" w:afterAutospacing="1"/>
-        <w:jc w:val="left"/>
-        <w:rPr>
-          <w:rFonts w:asciiTheme="minorEastAsia" w:hAnsiTheme="minorEastAsia" w:cs="微软雅黑"/>
-          <w:b/>
-          <w:bCs/>
-          <w:sz w:val="24"/>
-        </w:rPr>
-      </w:pPr>
-      <w:r>
-        <w:rPr>
-          <w:rFonts w:asciiTheme="minorEastAsia" w:hAnsiTheme="minorEastAsia" w:cs="微软雅黑" w:hint="eastAsia"/>
-          <w:b/>
-          <w:bCs/>
-          <w:sz w:val="24"/>
-        </w:rPr>
-        <w:t>iPhone 8</w:t>
-      </w:r>
-      <w:r>
-        <w:rPr>
-          <w:rFonts w:asciiTheme="minorEastAsia" w:hAnsiTheme="minorEastAsia" w:cs="微软雅黑"/>
-          <w:b/>
-          <w:bCs/>
-          <w:sz w:val="24"/>
-        </w:rPr>
-        <w:t xml:space="preserve"> </w:t>
-      </w:r>
-      <w:r>
-        <w:rPr>
-          <w:rFonts w:asciiTheme="minorEastAsia" w:hAnsiTheme="minorEastAsia" w:cs="微软雅黑" w:hint="eastAsia"/>
-          <w:b/>
-          <w:bCs/>
-          <w:sz w:val="24"/>
-        </w:rPr>
-        <w:t>(</w:t>
-      </w:r>
-      <w:r>
-        <w:rPr>
-          <w:rFonts w:asciiTheme="minorEastAsia" w:hAnsiTheme="minorEastAsia" w:cs="微软雅黑"/>
-          <w:b/>
-          <w:bCs/>
-          <w:sz w:val="24"/>
-        </w:rPr>
-        <w:t>iPhone10,</w:t>
-      </w:r>
-      <w:r>
-        <w:rPr>
-          <w:rFonts w:asciiTheme="minorEastAsia" w:hAnsiTheme="minorEastAsia" w:cs="微软雅黑"/>
-          <w:b/>
-          <w:bCs/>
-          <w:sz w:val="24"/>
-        </w:rPr>
-        <w:t>1)</w:t>
-      </w:r>
-      <w:r>
-        <w:rPr>
-          <w:rFonts w:asciiTheme="minorEastAsia" w:hAnsiTheme="minorEastAsia" w:cs="微软雅黑" w:hint="eastAsia"/>
-          <w:b/>
-          <w:bCs/>
-          <w:sz w:val="24"/>
-        </w:rPr>
-        <w:t>:</w:t>
-      </w:r>
-    </w:p>
-    <w:p>
-      <w:pPr>
-        <w:spacing w:before="100" w:beforeAutospacing="1" w:after="100" w:afterAutospacing="1"/>
-        <w:jc w:val="left"/>
-        <w:rPr>
-          <w:rFonts w:asciiTheme="minorEastAsia" w:hAnsiTheme="minorEastAsia" w:cs="微软雅黑"/>
-          <w:sz w:val="24"/>
-        </w:rPr>
-      </w:pPr>
-      <w:r>
-        <w:rPr>
-          <w:rFonts w:asciiTheme="minorEastAsia" w:hAnsiTheme="minorEastAsia" w:cs="微软雅黑" w:hint="eastAsia"/>
-          <w:sz w:val="24"/>
-        </w:rPr>
-        <w:t>A1906: iPhone 8 (日本)</w:t>
-      </w:r>
-    </w:p>
-    <w:p>
-      <w:pPr>
-        <w:spacing w:before="100" w:beforeAutospacing="1" w:after="100" w:afterAutospacing="1"/>
-        <w:jc w:val="left"/>
-        <w:rPr>
-          <w:rFonts w:asciiTheme="minorEastAsia" w:hAnsiTheme="minorEastAsia" w:cs="微软雅黑"/>
-          <w:b/>
-          <w:bCs/>
-          <w:sz w:val="24"/>
-        </w:rPr>
-      </w:pPr>
-      <w:r>
-        <w:rPr>
-          <w:rFonts w:asciiTheme="minorEastAsia" w:hAnsiTheme="minorEastAsia" w:cs="微软雅黑" w:hint="eastAsia"/>
-          <w:b/>
-          <w:bCs/>
-          <w:sz w:val="24"/>
-        </w:rPr>
-        <w:t>iPhone 8</w:t>
-      </w:r>
-      <w:r>
-        <w:rPr>
-          <w:rFonts w:asciiTheme="minorEastAsia" w:hAnsiTheme="minorEastAsia" w:cs="微软雅黑"/>
-          <w:b/>
-          <w:bCs/>
-          <w:sz w:val="24"/>
-        </w:rPr>
-        <w:t xml:space="preserve"> </w:t>
-      </w:r>
-      <w:r>
-        <w:rPr>
-          <w:rFonts w:asciiTheme="minorEastAsia" w:hAnsiTheme="minorEastAsia" w:cs="微软雅黑" w:hint="eastAsia"/>
-          <w:b/>
-          <w:bCs/>
-          <w:sz w:val="24"/>
-        </w:rPr>
-        <w:t>(</w:t>
-      </w:r>
-      <w:r>
-        <w:rPr>
-          <w:rFonts w:asciiTheme="minorEastAsia" w:hAnsiTheme="minorEastAsia" w:cs="微软雅黑"/>
-          <w:b/>
-          <w:bCs/>
-          <w:sz w:val="24"/>
-        </w:rPr>
-        <w:t>iPhone10,4</w:t>
-      </w:r>
-      <w:r>
-        <w:rPr>
-          <w:rFonts w:asciiTheme="minorEastAsia" w:hAnsiTheme="minorEastAsia" w:cs="微软雅黑"/>
-          <w:b/>
-          <w:bCs/>
-          <w:sz w:val="24"/>
-        </w:rPr>
-        <w:t>)</w:t>
-      </w:r>
-      <w:r>
-        <w:rPr>
-          <w:rFonts w:asciiTheme="minorEastAsia" w:hAnsiTheme="minorEastAsia" w:cs="微软雅黑" w:hint="eastAsia"/>
-          <w:b/>
-          <w:bCs/>
-          <w:sz w:val="24"/>
-        </w:rPr>
-        <w:t>:</w:t>
-      </w:r>
-    </w:p>
-    <w:p>
-      <w:pPr>
-        <w:spacing w:before="100" w:beforeAutospacing="1" w:after="100" w:afterAutospacing="1"/>
-        <w:jc w:val="left"/>
-        <w:rPr>
-          <w:rFonts w:asciiTheme="minorEastAsia" w:hAnsiTheme="minorEastAsia" w:cs="微软雅黑"/>
-          <w:sz w:val="24"/>
-        </w:rPr>
-      </w:pPr>
-      <w:r>
-        <w:rPr>
-          <w:rFonts w:asciiTheme="minorEastAsia" w:hAnsiTheme="minorEastAsia" w:cs="微软雅黑" w:hint="eastAsia"/>
-          <w:sz w:val="24"/>
-        </w:rPr>
-        <w:t>A1905: iPhone 8</w:t>
-      </w:r>
-      <w:r>
-        <w:rPr>
-          <w:rFonts w:asciiTheme="minorEastAsia" w:hAnsiTheme="minorEastAsia" w:cs="微软雅黑"/>
-          <w:sz w:val="24"/>
-        </w:rPr>
-        <w:t xml:space="preserve"> (GSM)</w:t>
-      </w:r>
-    </w:p>
-    <w:p>
-      <w:pPr>
-        <w:spacing w:before="100" w:beforeAutospacing="1" w:after="100" w:afterAutospacing="1"/>
-        <w:jc w:val="left"/>
-        <w:rPr>
-          <w:rFonts w:asciiTheme="minorEastAsia" w:hAnsiTheme="minorEastAsia" w:cs="微软雅黑"/>
-          <w:b/>
-          <w:bCs/>
-          <w:sz w:val="24"/>
-        </w:rPr>
-      </w:pPr>
-      <w:r>
-        <w:rPr>
-          <w:rFonts w:asciiTheme="minorEastAsia" w:hAnsiTheme="minorEastAsia" w:cs="微软雅黑" w:hint="eastAsia"/>
-          <w:b/>
-          <w:bCs/>
-          <w:sz w:val="24"/>
-        </w:rPr>
-        <w:t>iPhone 8 Plus</w:t>
-      </w:r>
-      <w:r>
-        <w:rPr>
-          <w:rFonts w:asciiTheme="minorEastAsia" w:hAnsiTheme="minorEastAsia" w:cs="微软雅黑"/>
-          <w:b/>
-          <w:bCs/>
-          <w:sz w:val="24"/>
-        </w:rPr>
-        <w:t xml:space="preserve"> </w:t>
-      </w:r>
-      <w:r>
-        <w:rPr>
-          <w:rFonts w:asciiTheme="minorEastAsia" w:hAnsiTheme="minorEastAsia" w:cs="微软雅黑" w:hint="eastAsia"/>
-          <w:b/>
-          <w:bCs/>
-          <w:sz w:val="24"/>
-        </w:rPr>
-        <w:t>(</w:t>
-      </w:r>
-      <w:r>
-        <w:rPr>
-          <w:rFonts w:asciiTheme="minorEastAsia" w:hAnsiTheme="minorEastAsia" w:cs="微软雅黑"/>
-          <w:b/>
-          <w:bCs/>
-          <w:sz w:val="24"/>
-        </w:rPr>
-        <w:t>iPhone10,2</w:t>
-      </w:r>
-      <w:r>
-        <w:rPr>
-          <w:rFonts w:asciiTheme="minorEastAsia" w:hAnsiTheme="minorEastAsia" w:cs="微软雅黑" w:hint="eastAsia"/>
-          <w:b/>
-          <w:bCs/>
-          <w:sz w:val="24"/>
-        </w:rPr>
-        <w:t>)</w:t>
-      </w:r>
-      <w:r>
-        <w:rPr>
-          <w:rFonts w:asciiTheme="minorEastAsia" w:hAnsiTheme="minorEastAsia" w:cs="微软雅黑" w:hint="eastAsia"/>
-          <w:b/>
-          <w:bCs/>
-          <w:sz w:val="24"/>
-        </w:rPr>
-        <w:t>:</w:t>
-      </w:r>
-    </w:p>
-    <w:p>
-      <w:pPr>
-        <w:spacing w:before="100" w:beforeAutospacing="1" w:after="100" w:afterAutospacing="1"/>
-        <w:jc w:val="left"/>
-        <w:rPr>
-          <w:rFonts w:asciiTheme="minorEastAsia" w:hAnsiTheme="minorEastAsia" w:cs="微软雅黑"/>
-          <w:sz w:val="24"/>
-        </w:rPr>
-      </w:pPr>
-      <w:r>
-        <w:rPr>
-          <w:rFonts w:asciiTheme="minorEastAsia" w:hAnsiTheme="minorEastAsia" w:cs="微软雅黑" w:hint="eastAsia"/>
-          <w:sz w:val="24"/>
-        </w:rPr>
-        <w:t>A1898: iPhone 8 Plus (日本)</w:t>
-      </w:r>
-    </w:p>
-    <w:p>
-      <w:pPr>
-        <w:spacing w:before="100" w:beforeAutospacing="1" w:after="100" w:afterAutospacing="1"/>
-        <w:jc w:val="left"/>
-        <w:rPr>
-          <w:rFonts w:asciiTheme="minorEastAsia" w:hAnsiTheme="minorEastAsia" w:cs="微软雅黑"/>
-          <w:b/>
-          <w:bCs/>
-          <w:sz w:val="24"/>
-        </w:rPr>
-      </w:pPr>
-      <w:r>
-        <w:rPr>
-          <w:rFonts w:asciiTheme="minorEastAsia" w:hAnsiTheme="minorEastAsia" w:cs="微软雅黑"/>
-          <w:b/>
-          <w:bCs/>
-          <w:sz w:val="24"/>
-        </w:rPr>
-        <w:t>i</w:t>
-      </w:r>
-      <w:r>
-        <w:rPr>
-          <w:rFonts w:asciiTheme="minorEastAsia" w:hAnsiTheme="minorEastAsia" w:cs="微软雅黑" w:hint="eastAsia"/>
-          <w:b/>
-          <w:bCs/>
-          <w:sz w:val="24"/>
-        </w:rPr>
-        <w:t>Phone 8 Plus</w:t>
-      </w:r>
-      <w:r>
-        <w:rPr>
-          <w:rFonts w:asciiTheme="minorEastAsia" w:hAnsiTheme="minorEastAsia" w:cs="微软雅黑"/>
-          <w:b/>
-          <w:bCs/>
-          <w:sz w:val="24"/>
-        </w:rPr>
-        <w:t xml:space="preserve"> </w:t>
-      </w:r>
-      <w:r>
-        <w:rPr>
-          <w:rFonts w:asciiTheme="minorEastAsia" w:hAnsiTheme="minorEastAsia" w:cs="微软雅黑" w:hint="eastAsia"/>
-          <w:b/>
-          <w:bCs/>
-          <w:sz w:val="24"/>
-        </w:rPr>
-        <w:t>(</w:t>
-      </w:r>
-      <w:r>
-        <w:rPr>
-          <w:rFonts w:asciiTheme="minorEastAsia" w:hAnsiTheme="minorEastAsia" w:cs="微软雅黑"/>
-          <w:b/>
-          <w:bCs/>
-          <w:sz w:val="24"/>
-        </w:rPr>
-        <w:t>iPhone10,5)</w:t>
-      </w:r>
-      <w:r>
-        <w:rPr>
-          <w:rFonts w:asciiTheme="minorEastAsia" w:hAnsiTheme="minorEastAsia" w:cs="微软雅黑" w:hint="eastAsia"/>
-          <w:b/>
-          <w:bCs/>
-          <w:sz w:val="24"/>
-        </w:rPr>
-        <w:t>:</w:t>
-      </w:r>
-    </w:p>
-    <w:p>
-      <w:pPr>
-        <w:spacing w:before="100" w:beforeAutospacing="1" w:after="100" w:afterAutospacing="1"/>
-        <w:jc w:val="left"/>
-        <w:rPr>
-          <w:rFonts w:asciiTheme="minorEastAsia" w:hAnsiTheme="minorEastAsia" w:cs="微软雅黑"/>
-          <w:sz w:val="24"/>
-        </w:rPr>
-      </w:pPr>
-      <w:r>
-        <w:rPr>
-          <w:rFonts w:asciiTheme="minorEastAsia" w:hAnsiTheme="minorEastAsia" w:cs="微软雅黑" w:hint="eastAsia"/>
-          <w:sz w:val="24"/>
-        </w:rPr>
-        <w:t>A1897: iPhone 8 Plus</w:t>
-      </w:r>
-      <w:r>
-        <w:rPr>
-          <w:rFonts w:asciiTheme="minorEastAsia" w:hAnsiTheme="minorEastAsia" w:cs="微软雅黑"/>
-          <w:sz w:val="24"/>
-        </w:rPr>
-        <w:t xml:space="preserve"> (GSM)</w:t>
-      </w:r>
-    </w:p>
-    <w:p>
-      <w:pPr>
-        <w:spacing w:before="100" w:beforeAutospacing="1" w:after="100" w:afterAutospacing="1"/>
-        <w:jc w:val="left"/>
-        <w:rPr>
-          <w:rFonts w:asciiTheme="minorEastAsia" w:hAnsiTheme="minorEastAsia" w:cs="微软雅黑"/>
-          <w:b/>
-          <w:bCs/>
-          <w:sz w:val="24"/>
-        </w:rPr>
-      </w:pPr>
-      <w:r>
-        <w:rPr>
-          <w:rFonts w:asciiTheme="minorEastAsia" w:hAnsiTheme="minorEastAsia" w:cs="微软雅黑" w:hint="eastAsia"/>
-          <w:b/>
-          <w:bCs/>
-          <w:sz w:val="24"/>
-        </w:rPr>
-        <w:t>iPhone X</w:t>
-      </w:r>
-      <w:r>
-        <w:rPr>
-          <w:rFonts w:asciiTheme="minorEastAsia" w:hAnsiTheme="minorEastAsia" w:cs="微软雅黑"/>
-          <w:b/>
-          <w:bCs/>
-          <w:sz w:val="24"/>
-        </w:rPr>
-        <w:t xml:space="preserve"> (iPhone10,3</w:t>
-      </w:r>
-      <w:r>
-        <w:rPr>
-          <w:rFonts w:asciiTheme="minorEastAsia" w:hAnsiTheme="minorEastAsia" w:cs="微软雅黑" w:hint="eastAsia"/>
-          <w:b/>
-          <w:bCs/>
-          <w:sz w:val="24"/>
-        </w:rPr>
-        <w:t>)</w:t>
-      </w:r>
-      <w:r>
-        <w:rPr>
-          <w:rFonts w:asciiTheme="minorEastAsia" w:hAnsiTheme="minorEastAsia" w:cs="微软雅黑" w:hint="eastAsia"/>
-          <w:b/>
-          <w:bCs/>
-          <w:sz w:val="24"/>
-        </w:rPr>
-        <w:t>:</w:t>
-      </w:r>
-    </w:p>
-    <w:p>
-      <w:pPr>
-        <w:spacing w:before="100" w:beforeAutospacing="1" w:after="100" w:afterAutospacing="1"/>
-        <w:jc w:val="left"/>
-        <w:rPr>
-          <w:rFonts w:asciiTheme="minorEastAsia" w:hAnsiTheme="minorEastAsia" w:cs="微软雅黑"/>
-          <w:sz w:val="24"/>
-        </w:rPr>
-      </w:pPr>
-      <w:r>
-        <w:rPr>
-          <w:rFonts w:asciiTheme="minorEastAsia" w:hAnsiTheme="minorEastAsia" w:cs="微软雅黑" w:hint="eastAsia"/>
-          <w:sz w:val="24"/>
-        </w:rPr>
-        <w:t>A1902: iPhone X (日本)</w:t>
-      </w:r>
-    </w:p>
-    <w:p>
-      <w:pPr>
-        <w:spacing w:before="100" w:beforeAutospacing="1" w:after="100" w:afterAutospacing="1"/>
-        <w:jc w:val="left"/>
-        <w:rPr>
-          <w:rFonts w:asciiTheme="minorEastAsia" w:hAnsiTheme="minorEastAsia" w:cs="微软雅黑"/>
-          <w:b/>
-          <w:bCs/>
-          <w:sz w:val="24"/>
-        </w:rPr>
-      </w:pPr>
-      <w:r>
-        <w:rPr>
-          <w:rFonts w:asciiTheme="minorEastAsia" w:hAnsiTheme="minorEastAsia" w:cs="微软雅黑" w:hint="eastAsia"/>
-          <w:b/>
-          <w:bCs/>
-          <w:sz w:val="24"/>
-        </w:rPr>
-        <w:t>iPhone X</w:t>
-      </w:r>
-      <w:r>
-        <w:rPr>
-          <w:rFonts w:asciiTheme="minorEastAsia" w:hAnsiTheme="minorEastAsia" w:cs="微软雅黑"/>
-          <w:b/>
-          <w:bCs/>
-          <w:sz w:val="24"/>
-        </w:rPr>
-        <w:t xml:space="preserve"> </w:t>
-      </w:r>
-      <w:r>
-        <w:rPr>
-          <w:rFonts w:asciiTheme="minorEastAsia" w:hAnsiTheme="minorEastAsia" w:cs="微软雅黑" w:hint="eastAsia"/>
-          <w:b/>
-          <w:bCs/>
-          <w:sz w:val="24"/>
-        </w:rPr>
-        <w:t>(</w:t>
-      </w:r>
-      <w:r>
-        <w:rPr>
-          <w:rFonts w:asciiTheme="minorEastAsia" w:hAnsiTheme="minorEastAsia" w:cs="微软雅黑"/>
-          <w:b/>
-          <w:bCs/>
-          <w:sz w:val="24"/>
-        </w:rPr>
-        <w:t>iPhone10,6)</w:t>
-      </w:r>
-      <w:r>
-        <w:rPr>
-          <w:rFonts w:asciiTheme="minorEastAsia" w:hAnsiTheme="minorEastAsia" w:cs="微软雅黑" w:hint="eastAsia"/>
-          <w:b/>
-          <w:bCs/>
-          <w:sz w:val="24"/>
-        </w:rPr>
-        <w:t>:</w:t>
-      </w:r>
-    </w:p>
-    <w:p>
-      <w:pPr>
-        <w:spacing w:before="100" w:beforeAutospacing="1" w:after="100" w:afterAutospacing="1"/>
-        <w:jc w:val="left"/>
-        <w:rPr>
-          <w:rFonts w:asciiTheme="minorEastAsia" w:hAnsiTheme="minorEastAsia" w:cs="微软雅黑"/>
-          <w:sz w:val="24"/>
-        </w:rPr>
-      </w:pPr>
-      <w:r>
-        <w:rPr>
-          <w:rFonts w:asciiTheme="minorEastAsia" w:hAnsiTheme="minorEastAsia" w:cs="微软雅黑" w:hint="eastAsia"/>
-          <w:sz w:val="24"/>
-        </w:rPr>
-        <w:t>A1901: iPhone X</w:t>
-      </w:r>
-      <w:r>
-        <w:rPr>
-          <w:rFonts w:asciiTheme="minorEastAsia" w:hAnsiTheme="minorEastAsia" w:cs="微软雅黑"/>
-          <w:sz w:val="24"/>
-        </w:rPr>
-        <w:t xml:space="preserve"> (GSM)</w:t>
-      </w:r>
-    </w:p>
-    <w:p>
-      <w:pPr>
-        <w:spacing w:before="100" w:beforeAutospacing="1" w:after="100" w:afterAutospacing="1"/>
-        <w:jc w:val="left"/>
-        <w:rPr>
-          <w:rFonts w:asciiTheme="minorEastAsia" w:hAnsiTheme="minorEastAsia" w:cs="微软雅黑"/>
-          <w:b/>
-          <w:bCs/>
-          <w:sz w:val="24"/>
-        </w:rPr>
-      </w:pPr>
-      <w:r>
-        <w:rPr>
-          <w:rFonts w:asciiTheme="minorEastAsia" w:hAnsiTheme="minorEastAsia" w:cs="微软雅黑" w:hint="eastAsia"/>
-          <w:b/>
-          <w:bCs/>
-          <w:sz w:val="24"/>
-        </w:rPr>
-        <w:t>iPhone XS</w:t>
-      </w:r>
-      <w:r>
-        <w:rPr>
-          <w:rFonts w:asciiTheme="minorEastAsia" w:hAnsiTheme="minorEastAsia" w:cs="微软雅黑"/>
-          <w:b/>
-          <w:bCs/>
-          <w:sz w:val="24"/>
-        </w:rPr>
-        <w:t xml:space="preserve"> </w:t>
-      </w:r>
-      <w:r>
-        <w:rPr>
-          <w:rFonts w:asciiTheme="minorEastAsia" w:hAnsiTheme="minorEastAsia" w:cs="微软雅黑" w:hint="eastAsia"/>
-          <w:b/>
-          <w:bCs/>
-          <w:sz w:val="24"/>
-        </w:rPr>
-        <w:t>(</w:t>
-      </w:r>
-      <w:r>
-        <w:rPr>
-          <w:rFonts w:asciiTheme="minorEastAsia" w:hAnsiTheme="minorEastAsia" w:cs="微软雅黑"/>
-          <w:b/>
-          <w:bCs/>
-          <w:sz w:val="24"/>
-        </w:rPr>
-        <w:t>iPhone11,2</w:t>
-      </w:r>
-      <w:r>
-        <w:rPr>
-          <w:rFonts w:asciiTheme="minorEastAsia" w:hAnsiTheme="minorEastAsia" w:cs="微软雅黑"/>
-          <w:b/>
-          <w:bCs/>
-          <w:sz w:val="24"/>
-        </w:rPr>
-        <w:t>)</w:t>
-      </w:r>
-      <w:r>
-        <w:rPr>
-          <w:rFonts w:asciiTheme="minorEastAsia" w:hAnsiTheme="minorEastAsia" w:cs="微软雅黑" w:hint="eastAsia"/>
-          <w:b/>
-          <w:bCs/>
-          <w:sz w:val="24"/>
-        </w:rPr>
-        <w:t>:</w:t>
-      </w:r>
-    </w:p>
-    <w:p>
-      <w:pPr>
-        <w:spacing w:before="100" w:beforeAutospacing="1" w:after="100" w:afterAutospacing="1"/>
-        <w:jc w:val="left"/>
-        <w:rPr>
-          <w:rFonts w:asciiTheme="minorEastAsia" w:hAnsiTheme="minorEastAsia" w:cs="微软雅黑"/>
-          <w:sz w:val="24"/>
-        </w:rPr>
-      </w:pPr>
-      <w:r>
-        <w:rPr>
-          <w:rFonts w:asciiTheme="minorEastAsia" w:hAnsiTheme="minorEastAsia" w:cs="微软雅黑" w:hint="eastAsia"/>
-          <w:sz w:val="24"/>
-        </w:rPr>
-        <w:t>A1920: iPhone XS (美国</w:t>
-      </w:r>
-      <w:r>
-        <w:rPr>
-          <w:rFonts w:asciiTheme="minorEastAsia" w:hAnsiTheme="minorEastAsia" w:cs="微软雅黑" w:hint="eastAsia"/>
-          <w:sz w:val="24"/>
-        </w:rPr>
-        <w:t>/</w:t>
-      </w:r>
-      <w:r>
-        <w:rPr>
-          <w:rFonts w:asciiTheme="minorEastAsia" w:hAnsiTheme="minorEastAsia" w:cs="微软雅黑" w:hint="eastAsia"/>
-          <w:sz w:val="24"/>
-        </w:rPr>
-        <w:t>港澳</w:t>
-      </w:r>
-      <w:r>
-        <w:rPr>
-          <w:rFonts w:asciiTheme="minorEastAsia" w:hAnsiTheme="minorEastAsia" w:cs="微软雅黑" w:hint="eastAsia"/>
-          <w:sz w:val="24"/>
-        </w:rPr>
-        <w:t>版</w:t>
-      </w:r>
-      <w:r>
-        <w:rPr>
-          <w:rFonts w:asciiTheme="minorEastAsia" w:hAnsiTheme="minorEastAsia" w:cs="微软雅黑" w:hint="eastAsia"/>
-          <w:sz w:val="24"/>
-        </w:rPr>
-        <w:t>)</w:t>
-      </w:r>
-    </w:p>
-    <w:p>
-      <w:pPr>
-        <w:spacing w:before="100" w:beforeAutospacing="1" w:after="100" w:afterAutospacing="1"/>
-        <w:jc w:val="left"/>
-        <w:rPr>
-          <w:rFonts w:asciiTheme="minorEastAsia" w:hAnsiTheme="minorEastAsia" w:cs="微软雅黑"/>
-          <w:sz w:val="24"/>
-        </w:rPr>
-      </w:pPr>
-      <w:r>
-        <w:rPr>
-          <w:rFonts w:asciiTheme="minorEastAsia" w:hAnsiTheme="minorEastAsia" w:cs="微软雅黑" w:hint="eastAsia"/>
-          <w:sz w:val="24"/>
-        </w:rPr>
-        <w:t>A2097: iPhone XS</w:t>
-      </w:r>
-      <w:r>
-        <w:rPr>
-          <w:rFonts w:asciiTheme="minorEastAsia" w:hAnsiTheme="minorEastAsia" w:cs="微软雅黑"/>
-          <w:sz w:val="24"/>
-        </w:rPr>
-        <w:t xml:space="preserve"> </w:t>
-      </w:r>
-      <w:r>
-        <w:rPr>
-          <w:rFonts w:asciiTheme="minorEastAsia" w:hAnsiTheme="minorEastAsia" w:cs="微软雅黑" w:hint="eastAsia"/>
-          <w:sz w:val="24"/>
-        </w:rPr>
-        <w:t>(</w:t>
-      </w:r>
-      <w:r>
-        <w:rPr>
-          <w:rFonts w:asciiTheme="minorEastAsia" w:hAnsiTheme="minorEastAsia" w:cs="微软雅黑"/>
-          <w:sz w:val="24"/>
-        </w:rPr>
-        <w:t>GSM)</w:t>
-      </w:r>
-    </w:p>
-    <w:p>
-      <w:pPr>
-        <w:spacing w:before="100" w:beforeAutospacing="1" w:after="100" w:afterAutospacing="1"/>
-        <w:jc w:val="left"/>
-        <w:rPr>
-          <w:rFonts w:asciiTheme="minorEastAsia" w:hAnsiTheme="minorEastAsia" w:cs="微软雅黑"/>
-          <w:sz w:val="24"/>
-        </w:rPr>
-      </w:pPr>
-      <w:r>
-        <w:rPr>
-          <w:rFonts w:asciiTheme="minorEastAsia" w:hAnsiTheme="minorEastAsia" w:cs="微软雅黑" w:hint="eastAsia"/>
-          <w:sz w:val="24"/>
-        </w:rPr>
-        <w:t>A2098: iPhone XS (日本)</w:t>
-      </w:r>
-    </w:p>
-    <w:p>
-      <w:pPr>
-        <w:spacing w:before="100" w:beforeAutospacing="1" w:after="100" w:afterAutospacing="1"/>
-        <w:jc w:val="left"/>
-        <w:rPr>
-          <w:rFonts w:asciiTheme="minorEastAsia" w:hAnsiTheme="minorEastAsia" w:cs="微软雅黑"/>
-          <w:b/>
-          <w:bCs/>
-          <w:sz w:val="24"/>
-        </w:rPr>
-      </w:pPr>
-      <w:r>
-        <w:rPr>
-          <w:rFonts w:asciiTheme="minorEastAsia" w:hAnsiTheme="minorEastAsia" w:cs="微软雅黑" w:hint="eastAsia"/>
-          <w:b/>
-          <w:bCs/>
-          <w:sz w:val="24"/>
-        </w:rPr>
-        <w:t>iPhone XS Max</w:t>
-      </w:r>
-      <w:r>
-        <w:rPr>
-          <w:rFonts w:asciiTheme="minorEastAsia" w:hAnsiTheme="minorEastAsia" w:cs="微软雅黑"/>
-          <w:b/>
-          <w:bCs/>
-          <w:sz w:val="24"/>
-        </w:rPr>
-        <w:t xml:space="preserve"> </w:t>
-      </w:r>
-      <w:r>
-        <w:rPr>
-          <w:rFonts w:asciiTheme="minorEastAsia" w:hAnsiTheme="minorEastAsia" w:cs="微软雅黑" w:hint="eastAsia"/>
-          <w:b/>
-          <w:bCs/>
-          <w:sz w:val="24"/>
-        </w:rPr>
-        <w:t>(</w:t>
-      </w:r>
-      <w:r>
-        <w:rPr>
-          <w:rFonts w:asciiTheme="minorEastAsia" w:hAnsiTheme="minorEastAsia" w:cs="微软雅黑"/>
-          <w:b/>
-          <w:bCs/>
-          <w:sz w:val="24"/>
-        </w:rPr>
-        <w:t>iPhone11,6</w:t>
-      </w:r>
-      <w:r>
-        <w:rPr>
-          <w:rFonts w:asciiTheme="minorEastAsia" w:hAnsiTheme="minorEastAsia" w:cs="微软雅黑"/>
-          <w:b/>
-          <w:bCs/>
-          <w:sz w:val="24"/>
-        </w:rPr>
-        <w:t>)</w:t>
-      </w:r>
-      <w:r>
-        <w:rPr>
-          <w:rFonts w:asciiTheme="minorEastAsia" w:hAnsiTheme="minorEastAsia" w:cs="微软雅黑" w:hint="eastAsia"/>
-          <w:b/>
-          <w:bCs/>
-          <w:sz w:val="24"/>
-        </w:rPr>
-        <w:t>:</w:t>
-      </w:r>
-    </w:p>
-    <w:p>
-      <w:pPr>
-        <w:spacing w:before="100" w:beforeAutospacing="1" w:after="100" w:afterAutospacing="1"/>
-        <w:jc w:val="left"/>
-        <w:rPr>
-          <w:rFonts w:asciiTheme="minorEastAsia" w:hAnsiTheme="minorEastAsia" w:cs="微软雅黑"/>
-          <w:sz w:val="24"/>
-        </w:rPr>
-      </w:pPr>
-      <w:r>
-        <w:rPr>
-          <w:rFonts w:asciiTheme="minorEastAsia" w:hAnsiTheme="minorEastAsia" w:cs="微软雅黑" w:hint="eastAsia"/>
-          <w:sz w:val="24"/>
-        </w:rPr>
-        <w:t>A1921: iPhone XS Max (美国)</w:t>
-      </w:r>
-    </w:p>
-    <w:p>
-      <w:pPr>
-        <w:spacing w:before="100" w:beforeAutospacing="1" w:after="100" w:afterAutospacing="1"/>
-        <w:jc w:val="left"/>
-        <w:rPr>
-          <w:rFonts w:asciiTheme="minorEastAsia" w:hAnsiTheme="minorEastAsia" w:cs="微软雅黑"/>
-          <w:sz w:val="24"/>
-        </w:rPr>
-      </w:pPr>
-      <w:r>
-        <w:rPr>
-          <w:rFonts w:asciiTheme="minorEastAsia" w:hAnsiTheme="minorEastAsia" w:cs="微软雅黑" w:hint="eastAsia"/>
-          <w:sz w:val="24"/>
-        </w:rPr>
-        <w:t>A2101: iPhone XS Max</w:t>
-      </w:r>
-      <w:r>
-        <w:rPr>
-          <w:rFonts w:asciiTheme="minorEastAsia" w:hAnsiTheme="minorEastAsia" w:cs="微软雅黑"/>
-          <w:sz w:val="24"/>
-        </w:rPr>
-        <w:t xml:space="preserve"> (GSM)</w:t>
-      </w:r>
-    </w:p>
-    <w:p>
-      <w:pPr>
-        <w:spacing w:before="100" w:beforeAutospacing="1" w:after="100" w:afterAutospacing="1"/>
-        <w:jc w:val="left"/>
-        <w:rPr>
-          <w:rFonts w:asciiTheme="minorEastAsia" w:hAnsiTheme="minorEastAsia" w:cs="微软雅黑"/>
-          <w:sz w:val="24"/>
-        </w:rPr>
-      </w:pPr>
-      <w:r>
-        <w:rPr>
-          <w:rFonts w:asciiTheme="minorEastAsia" w:hAnsiTheme="minorEastAsia" w:cs="微软雅黑" w:hint="eastAsia"/>
-          <w:sz w:val="24"/>
-        </w:rPr>
-        <w:t>A2102: iPhone XS Max (日本)</w:t>
-      </w:r>
-    </w:p>
-    <w:p>
-      <w:pPr>
-        <w:spacing w:before="100" w:beforeAutospacing="1" w:after="100" w:afterAutospacing="1"/>
-        <w:jc w:val="left"/>
-        <w:rPr>
-          <w:rFonts w:asciiTheme="minorEastAsia" w:hAnsiTheme="minorEastAsia" w:cs="微软雅黑"/>
-          <w:b/>
-          <w:bCs/>
-          <w:sz w:val="24"/>
-        </w:rPr>
-      </w:pPr>
-      <w:r>
-        <w:rPr>
-          <w:rFonts w:asciiTheme="minorEastAsia" w:hAnsiTheme="minorEastAsia" w:cs="微软雅黑" w:hint="eastAsia"/>
-          <w:b/>
-          <w:bCs/>
-          <w:sz w:val="24"/>
-        </w:rPr>
-        <w:t>iPhone XR</w:t>
-      </w:r>
-      <w:r>
-        <w:rPr>
-          <w:rFonts w:asciiTheme="minorEastAsia" w:hAnsiTheme="minorEastAsia" w:cs="微软雅黑"/>
-          <w:b/>
-          <w:bCs/>
-          <w:sz w:val="24"/>
-        </w:rPr>
-        <w:t xml:space="preserve"> (</w:t>
-      </w:r>
-      <w:r>
-        <w:rPr>
-          <w:rFonts w:asciiTheme="minorEastAsia" w:hAnsiTheme="minorEastAsia" w:cs="微软雅黑"/>
-          <w:b/>
-          <w:bCs/>
-          <w:sz w:val="24"/>
-        </w:rPr>
-        <w:t>iPhone11,8</w:t>
-      </w:r>
-      <w:r>
-        <w:rPr>
-          <w:rFonts w:asciiTheme="minorEastAsia" w:hAnsiTheme="minorEastAsia" w:cs="微软雅黑"/>
-          <w:b/>
-          <w:bCs/>
-          <w:sz w:val="24"/>
-        </w:rPr>
-        <w:t>)</w:t>
-      </w:r>
-      <w:r>
-        <w:rPr>
-          <w:rFonts w:asciiTheme="minorEastAsia" w:hAnsiTheme="minorEastAsia" w:cs="微软雅黑" w:hint="eastAsia"/>
-          <w:b/>
-          <w:bCs/>
-          <w:sz w:val="24"/>
-        </w:rPr>
-        <w:t>:</w:t>
-      </w:r>
-    </w:p>
-    <w:p>
-      <w:pPr>
-        <w:spacing w:before="100" w:beforeAutospacing="1" w:after="100" w:afterAutospacing="1"/>
-        <w:jc w:val="left"/>
-        <w:rPr>
-          <w:rFonts w:asciiTheme="minorEastAsia" w:hAnsiTheme="minorEastAsia" w:cs="微软雅黑"/>
-          <w:sz w:val="24"/>
-        </w:rPr>
-      </w:pPr>
-      <w:r>
-        <w:rPr>
-          <w:rFonts w:asciiTheme="minorEastAsia" w:hAnsiTheme="minorEastAsia" w:cs="微软雅黑" w:hint="eastAsia"/>
-          <w:sz w:val="24"/>
-        </w:rPr>
-        <w:lastRenderedPageBreak/>
         <w:t>A1984: iPhone XR (美国)</w:t>
       </w:r>
     </w:p>
@@ -12956,6 +12984,7 @@
           <w:rFonts w:asciiTheme="minorEastAsia" w:hAnsiTheme="minorEastAsia" w:cs="微软雅黑" w:hint="eastAsia"/>
           <w:sz w:val="24"/>
         </w:rPr>
+        <w:lastRenderedPageBreak/>
         <w:t xml:space="preserve">A2014: iPad Pro (12.9 </w:t>
       </w:r>
       <w:proofErr w:type="gramStart"/>
@@ -13035,7 +13064,6 @@
           <w:bCs/>
           <w:sz w:val="24"/>
         </w:rPr>
-        <w:lastRenderedPageBreak/>
         <w:t xml:space="preserve">iPad Pro (11 </w:t>
       </w:r>
       <w:proofErr w:type="gramStart"/>
@@ -14619,6 +14647,7 @@
           <w:sz w:val="28"/>
           <w:szCs w:val="28"/>
         </w:rPr>
+        <w:lastRenderedPageBreak/>
         <w:t>iPod touch</w:t>
       </w:r>
     </w:p>
@@ -14640,7 +14669,6 @@
           <w:bCs/>
           <w:sz w:val="24"/>
         </w:rPr>
-        <w:lastRenderedPageBreak/>
         <w:t>iPod touch (第 2 代)</w:t>
       </w:r>
       <w:r>
@@ -14768,7 +14796,7 @@
     <w:lsdException w:name="HTML Bottom of Form" w:semiHidden="1" w:uiPriority="99" w:unhideWhenUsed="1"/>
     <w:lsdException w:name="Normal (Web)" w:qFormat="1"/>
     <w:lsdException w:name="HTML Variable" w:semiHidden="1" w:unhideWhenUsed="1"/>
-    <w:lsdException w:name="Normal Table" w:qFormat="1"/>
+    <w:lsdException w:name="Normal Table" w:semiHidden="1" w:unhideWhenUsed="1" w:qFormat="1"/>
     <w:lsdException w:name="No List" w:semiHidden="1" w:uiPriority="99" w:unhideWhenUsed="1"/>
     <w:lsdException w:name="Outline List 1" w:semiHidden="1" w:uiPriority="99" w:unhideWhenUsed="1"/>
     <w:lsdException w:name="Outline List 2" w:semiHidden="1" w:uiPriority="99" w:unhideWhenUsed="1"/>
@@ -14814,7 +14842,9 @@
     <w:lsdException w:name="Table Subtle 2" w:semiHidden="1" w:unhideWhenUsed="1"/>
     <w:lsdException w:name="Table Web 1" w:semiHidden="1" w:unhideWhenUsed="1"/>
     <w:lsdException w:name="Table Web 2" w:semiHidden="1" w:unhideWhenUsed="1"/>
+    <w:lsdException w:name="Table Web 3" w:semiHidden="1" w:unhideWhenUsed="1"/>
     <w:lsdException w:name="Balloon Text" w:semiHidden="1" w:unhideWhenUsed="1"/>
+    <w:lsdException w:name="Table Theme" w:semiHidden="1" w:unhideWhenUsed="1"/>
     <w:lsdException w:name="Placeholder Text" w:semiHidden="1" w:uiPriority="99"/>
     <w:lsdException w:name="No Spacing" w:uiPriority="99"/>
     <w:lsdException w:name="Light Shading" w:uiPriority="60"/>

</xml_diff>